<commit_message>
finished integrating comments in ...wjmEGAnp_AES
</commit_message>
<xml_diff>
--- a/manuscript/coauthor_review/2020_2/McGregor textwjmEGAnp_AES.docx
+++ b/manuscript/coauthor_review/2020_2/McGregor textwjmEGAnp_AES.docx
@@ -90,21 +90,54 @@
         <w:t>1,5</w:t>
       </w:r>
       <w:r>
-        <w:t xml:space="preserve">, Atticus </w:t>
-      </w:r>
-      <w:ins w:id="0" w:author="Stovall, Atticus (GSFC-618.0)[UNIVERSITIES SPACE RESEARCH ASSOCIATION]" w:date="2020-02-27T16:00:00Z">
-        <w:r>
+        <w:t xml:space="preserve">, </w:t>
+      </w:r>
+      <w:r>
+        <w:rPr>
+          <w:highlight w:val="yellow"/>
+          <w:rPrChange w:id="0" w:author="Teixeira, Kristina A." w:date="2020-03-03T06:12:00Z">
+            <w:rPr/>
+          </w:rPrChange>
+        </w:rPr>
+        <w:t xml:space="preserve">Atticus </w:t>
+      </w:r>
+      <w:ins w:id="1" w:author="Stovall, Atticus (GSFC-618.0)[UNIVERSITIES SPACE RESEARCH ASSOCIATION]" w:date="2020-02-27T16:00:00Z">
+        <w:r>
+          <w:rPr>
+            <w:highlight w:val="yellow"/>
+            <w:rPrChange w:id="2" w:author="Teixeira, Kristina A." w:date="2020-03-03T06:12:00Z">
+              <w:rPr/>
+            </w:rPrChange>
+          </w:rPr>
           <w:t xml:space="preserve">E.L. </w:t>
         </w:r>
       </w:ins>
       <w:r>
+        <w:rPr>
+          <w:highlight w:val="yellow"/>
+          <w:rPrChange w:id="3" w:author="Teixeira, Kristina A." w:date="2020-03-03T06:12:00Z">
+            <w:rPr/>
+          </w:rPrChange>
+        </w:rPr>
         <w:t>Stovall</w:t>
       </w:r>
       <w:r>
         <w:rPr>
+          <w:highlight w:val="yellow"/>
           <w:vertAlign w:val="superscript"/>
-        </w:rPr>
-        <w:t>1,6,7</w:t>
+          <w:rPrChange w:id="4" w:author="Teixeira, Kristina A." w:date="2020-03-03T06:12:00Z">
+            <w:rPr>
+              <w:vertAlign w:val="superscript"/>
+            </w:rPr>
+          </w:rPrChange>
+        </w:rPr>
+        <w:t>1</w:t>
+      </w:r>
+      <w:r>
+        <w:rPr>
+          <w:vertAlign w:val="superscript"/>
+        </w:rPr>
+        <w:t>,6,7</w:t>
       </w:r>
       <w:r>
         <w:t>, Norman A. Bourg</w:t>
@@ -729,8 +762,8 @@
       <w:pPr>
         <w:pStyle w:val="Heading3"/>
       </w:pPr>
-      <w:bookmarkStart w:id="1" w:name="summary"/>
-      <w:bookmarkEnd w:id="1"/>
+      <w:bookmarkStart w:id="5" w:name="summary"/>
+      <w:bookmarkEnd w:id="5"/>
       <w:r>
         <w:lastRenderedPageBreak/>
         <w:t>Summary</w:t>
@@ -746,7 +779,7 @@
       <w:r>
         <w:t xml:space="preserve">As climate change is driving increased drought </w:t>
       </w:r>
-      <w:ins w:id="2" w:author="McShea, William J." w:date="2020-02-20T14:08:00Z">
+      <w:ins w:id="6" w:author="McShea, William J." w:date="2020-02-20T14:08:00Z">
         <w:r>
           <w:t xml:space="preserve">frequency and severity </w:t>
         </w:r>
@@ -754,22 +787,22 @@
       <w:r>
         <w:t xml:space="preserve">in many forested regions around the world, mechanistic understanding of factors conferring drought resistance in trees is increasingly important. The dendrochronological record provides a window through which we can understand how tree size and species’ traits shape </w:t>
       </w:r>
-      <w:del w:id="3" w:author="McShea, William J." w:date="2020-02-20T14:09:00Z">
+      <w:del w:id="7" w:author="McShea, William J." w:date="2020-02-20T14:09:00Z">
         <w:r>
           <w:delText>tree</w:delText>
         </w:r>
       </w:del>
-      <w:ins w:id="4" w:author="McShea, William J." w:date="2020-02-20T14:09:00Z">
+      <w:ins w:id="8" w:author="McShea, William J." w:date="2020-02-20T14:09:00Z">
         <w:r>
           <w:t>th</w:t>
         </w:r>
       </w:ins>
-      <w:ins w:id="5" w:author="Pederson, Neil" w:date="2020-02-25T14:37:00Z">
+      <w:ins w:id="9" w:author="Pederson, Neil" w:date="2020-02-25T14:37:00Z">
         <w:r>
           <w:t>e</w:t>
         </w:r>
       </w:ins>
-      <w:ins w:id="6" w:author="McShea, William J." w:date="2020-02-20T14:09:00Z">
+      <w:ins w:id="10" w:author="McShea, William J." w:date="2020-02-20T14:09:00Z">
         <w:r>
           <w:t xml:space="preserve"> species’</w:t>
         </w:r>
@@ -799,24 +832,24 @@
       <w:r>
         <w:t xml:space="preserve">Individual-level drought resistance decreased with tree height, which was the dominant size-related variable affecting drought </w:t>
       </w:r>
-      <w:commentRangeStart w:id="7"/>
-      <w:commentRangeStart w:id="8"/>
+      <w:commentRangeStart w:id="11"/>
+      <w:commentRangeStart w:id="12"/>
       <w:r>
         <w:t>response</w:t>
       </w:r>
-      <w:commentRangeEnd w:id="7"/>
+      <w:commentRangeEnd w:id="11"/>
       <w:r>
         <w:rPr>
           <w:rStyle w:val="CommentReference"/>
         </w:rPr>
-        <w:commentReference w:id="7"/>
-      </w:r>
-      <w:commentRangeEnd w:id="8"/>
+        <w:commentReference w:id="11"/>
+      </w:r>
+      <w:commentRangeEnd w:id="12"/>
       <w:r>
         <w:rPr>
           <w:rStyle w:val="CommentReference"/>
         </w:rPr>
-        <w:commentReference w:id="8"/>
+        <w:commentReference w:id="12"/>
       </w:r>
       <w:r>
         <w:t>. Resistance was greater among species whose leaves lost turgor (wilted) at more negative water potentials, and whose leaves experienced less shrinkage upon desiccation. However, there was substantial variation in the best predictor variables across the three drought periods.</w:t>
@@ -832,16 +865,16 @@
       <w:r>
         <w:t xml:space="preserve">We conclude that hydraulic traits and tree height influence growth responses during drought, and can </w:t>
       </w:r>
-      <w:commentRangeStart w:id="9"/>
+      <w:commentRangeStart w:id="13"/>
       <w:r>
         <w:t>explain</w:t>
       </w:r>
-      <w:commentRangeEnd w:id="9"/>
+      <w:commentRangeEnd w:id="13"/>
       <w:r>
         <w:rPr>
           <w:rStyle w:val="CommentReference"/>
         </w:rPr>
-        <w:commentReference w:id="9"/>
+        <w:commentReference w:id="13"/>
       </w:r>
       <w:r>
         <w:t xml:space="preserve"> variation in the tree ring record spanning historical droughts. Thus, these factors can be useful for predicting future drought responses under climate change.</w:t>
@@ -873,8 +906,8 @@
           <w:szCs w:val="28"/>
         </w:rPr>
       </w:pPr>
-      <w:bookmarkStart w:id="10" w:name="introduction"/>
-      <w:bookmarkEnd w:id="10"/>
+      <w:bookmarkStart w:id="14" w:name="introduction"/>
+      <w:bookmarkEnd w:id="14"/>
       <w:r>
         <w:br w:type="page"/>
       </w:r>
@@ -893,19 +926,46 @@
         <w:pStyle w:val="FirstParagraph"/>
       </w:pPr>
       <w:r>
+        <w:rPr>
+          <w:highlight w:val="yellow"/>
+          <w:rPrChange w:id="15" w:author="Teixeira, Kristina A." w:date="2020-03-03T06:14:00Z">
+            <w:rPr/>
+          </w:rPrChange>
+        </w:rPr>
         <w:t xml:space="preserve">Forests </w:t>
       </w:r>
-      <w:del w:id="11" w:author="Pederson, Neil" w:date="2020-02-25T14:41:00Z">
-        <w:r>
+      <w:del w:id="16" w:author="Pederson, Neil" w:date="2020-02-25T14:41:00Z">
+        <w:r>
+          <w:rPr>
+            <w:highlight w:val="yellow"/>
+            <w:rPrChange w:id="17" w:author="Teixeira, Kristina A." w:date="2020-03-03T06:14:00Z">
+              <w:rPr/>
+            </w:rPrChange>
+          </w:rPr>
           <w:delText xml:space="preserve">globally </w:delText>
         </w:r>
       </w:del>
       <w:r>
+        <w:rPr>
+          <w:highlight w:val="yellow"/>
+          <w:rPrChange w:id="18" w:author="Teixeira, Kristina A." w:date="2020-03-03T06:14:00Z">
+            <w:rPr/>
+          </w:rPrChange>
+        </w:rPr>
         <w:t xml:space="preserve">play a critical </w:t>
       </w:r>
-      <w:ins w:id="12" w:author="Pederson, Neil" w:date="2020-02-25T14:41:00Z">
-        <w:r>
-          <w:t xml:space="preserve">global </w:t>
+      <w:ins w:id="19" w:author="Pederson, Neil" w:date="2020-02-25T14:41:00Z">
+        <w:r>
+          <w:rPr>
+            <w:highlight w:val="yellow"/>
+            <w:rPrChange w:id="20" w:author="Teixeira, Kristina A." w:date="2020-03-03T06:14:00Z">
+              <w:rPr/>
+            </w:rPrChange>
+          </w:rPr>
+          <w:t>global</w:t>
+        </w:r>
+        <w:r>
+          <w:t xml:space="preserve"> </w:t>
         </w:r>
       </w:ins>
       <w:r>
@@ -922,36 +982,45 @@
       <w:r>
         <w:t>), often despite increasing precipitation [@intergovernmental_panel_on_climate_change_climate_2015]</w:t>
       </w:r>
-      <w:commentRangeStart w:id="13"/>
+      <w:commentRangeStart w:id="21"/>
       <w:r>
         <w:t>.</w:t>
       </w:r>
-      <w:commentRangeEnd w:id="13"/>
+      <w:commentRangeEnd w:id="21"/>
       <w:r>
         <w:rPr>
           <w:rStyle w:val="CommentReference"/>
         </w:rPr>
-        <w:commentReference w:id="13"/>
+        <w:commentReference w:id="21"/>
       </w:r>
       <w:r>
         <w:t xml:space="preserve"> Droughts, exasperated by climate change, have been affecting forests worldwide [@allen_global_2010], and are expected to continue as one of the most important drivers of forest change in the </w:t>
       </w:r>
-      <w:commentRangeStart w:id="14"/>
+      <w:commentRangeStart w:id="22"/>
       <w:r>
         <w:t>future</w:t>
       </w:r>
-      <w:commentRangeEnd w:id="14"/>
+      <w:commentRangeEnd w:id="22"/>
       <w:r>
         <w:rPr>
           <w:rStyle w:val="CommentReference"/>
         </w:rPr>
-        <w:commentReference w:id="14"/>
-      </w:r>
-      <w:r>
-        <w:t xml:space="preserve"> [@allen_underestimation_2015]. Understanding and modeling forest responses to drought requires elucidation of how tree size, microenvironment, and species’ traits jointly influence individual-level drought resistance, and the extent to which their influence is consistent across droughts. However, it has proved difficult to resolve</w:t>
-      </w:r>
-      <w:ins w:id="15" w:author="Pederson, Neil" w:date="2020-02-25T14:45:00Z">
-        <w:r>
+        <w:commentReference w:id="22"/>
+      </w:r>
+      <w:r>
+        <w:t xml:space="preserve"> [@allen_underestimation_2015]. Understanding and modeling forest responses to drought requires elucidation of how tree size, microenvironment, and species’ traits jointly influence individual-level drought resistance, and the extent to which their influence is consistent across droughts. However, it has proved difficult to </w:t>
+      </w:r>
+      <w:r>
+        <w:rPr>
+          <w:highlight w:val="yellow"/>
+        </w:rPr>
+        <w:t>resolve</w:t>
+      </w:r>
+      <w:ins w:id="23" w:author="Pederson, Neil" w:date="2020-02-25T14:45:00Z">
+        <w:r>
+          <w:rPr>
+            <w:highlight w:val="yellow"/>
+          </w:rPr>
           <w:t xml:space="preserve"> the many</w:t>
         </w:r>
       </w:ins>
@@ -973,10 +1042,19 @@
         <w:t>e.g.</w:t>
       </w:r>
       <w:r>
-        <w:t xml:space="preserve">, @stovall_tree_2019; @hacket-pain_consistent_2016). It has yet to be resolved which of several potential underlying mechanisms drive this pattern. First, tree height may be a primary driver. Taller trees have a greater biophysical challenge of lifting water greater distances against the effects of gravity and friction [@mcdowell_relationships_2011; @mcdowell_darcys_2015; @ryan_hydraulic_2006; @couvreur_water_2018]. Vertical gradients in stem and leaf traits–including smaller and thicker leaves (higher </w:t>
-      </w:r>
-      <w:ins w:id="16" w:author="Gonzalez, Erika B." w:date="2020-02-25T10:20:00Z">
-        <w:r>
+        <w:t>, @stovall_tree_2019; @hacket-pain_consistent_2016). It has yet to be resolved which of several potential underlying mechanisms drive this pattern. First, tree height may be a primary driver. Taller trees have a greater biophysical challenge of lifting water greater distances against the effects of gravity and friction [@mcdowell_relationships_2011; @mcdowell_darcys_2015; @ryan_hydraulic_2006; @couvreur_water_2018]. Vertical gradients in stem and leaf traits–including smaller and thicker leaves (</w:t>
+      </w:r>
+      <w:r>
+        <w:rPr>
+          <w:highlight w:val="yellow"/>
+        </w:rPr>
+        <w:t xml:space="preserve">higher </w:t>
+      </w:r>
+      <w:ins w:id="24" w:author="Gonzalez, Erika B." w:date="2020-02-25T10:20:00Z">
+        <w:r>
+          <w:rPr>
+            <w:highlight w:val="yellow"/>
+          </w:rPr>
           <w:t>leaf mass per area-</w:t>
         </w:r>
       </w:ins>
@@ -994,7 +1072,7 @@
       <w:r>
         <w:t>, and lower hydraulic conductivity at greater heights [@couvreur_water_2018; @koike_leaf_2001; @mcdowell_relationships_2011]–make it biophysically possible for trees to become tall [@couvreur_water_2018]. Meanwhile, tall trees require greater hydraulic efficiency, such that xylem conduit diameter increases with tree height within and across species [@olson_plant_2018; @liu_hydraulic_2019], making large trees more vulnerable to embolism during drought [@olson_plant_2018]. Traits conducive to efficient water transport may also lead to poor ability to recover from</w:t>
       </w:r>
-      <w:ins w:id="17" w:author="McShea, William J." w:date="2020-02-20T14:12:00Z">
+      <w:ins w:id="25" w:author="McShea, William J." w:date="2020-02-20T14:12:00Z">
         <w:r>
           <w:t>,</w:t>
         </w:r>
@@ -1002,7 +1080,7 @@
       <w:r>
         <w:t xml:space="preserve"> or re-route</w:t>
       </w:r>
-      <w:ins w:id="18" w:author="McShea, William J." w:date="2020-02-20T14:13:00Z">
+      <w:ins w:id="26" w:author="McShea, William J." w:date="2020-02-20T14:13:00Z">
         <w:r>
           <w:t>,</w:t>
         </w:r>
@@ -1014,24 +1092,24 @@
         <w:lastRenderedPageBreak/>
         <w:t xml:space="preserve">of allowing greater access to water; however, it appears that this effect is usually insufficient to offset the costs of height and/or crown exposure. A final mechanism that could mediate tree size-related responses to drought is how species, and their associated hydraulic traits, are distributed with respect to size [@meakem_role_2018; @liu_hydraulic_2019]. Understanding the mechanisms driving the greater growth reductions of larger trees during drought will require sorting out the interactive effects of height, </w:t>
       </w:r>
-      <w:commentRangeStart w:id="19"/>
-      <w:commentRangeStart w:id="20"/>
+      <w:commentRangeStart w:id="27"/>
+      <w:commentRangeStart w:id="28"/>
       <w:r>
         <w:t xml:space="preserve">canopy position, </w:t>
       </w:r>
-      <w:commentRangeEnd w:id="19"/>
+      <w:commentRangeEnd w:id="27"/>
       <w:r>
         <w:rPr>
           <w:rStyle w:val="CommentReference"/>
         </w:rPr>
-        <w:commentReference w:id="19"/>
-      </w:r>
-      <w:commentRangeEnd w:id="20"/>
+        <w:commentReference w:id="27"/>
+      </w:r>
+      <w:commentRangeEnd w:id="28"/>
       <w:r>
         <w:rPr>
           <w:rStyle w:val="CommentReference"/>
         </w:rPr>
-        <w:commentReference w:id="20"/>
+        <w:commentReference w:id="28"/>
       </w:r>
       <w:r>
         <w:t>root water access, and species’ traits.</w:t>
@@ -1066,34 +1144,43 @@
       <w:r>
         <w:t xml:space="preserve">) have been linked to drought responses in some temperate deciduous </w:t>
       </w:r>
-      <w:commentRangeStart w:id="21"/>
+      <w:commentRangeStart w:id="29"/>
       <w:r>
         <w:t>forests</w:t>
       </w:r>
-      <w:commentRangeEnd w:id="21"/>
+      <w:commentRangeEnd w:id="29"/>
       <w:r>
         <w:rPr>
           <w:rStyle w:val="CommentReference"/>
         </w:rPr>
-        <w:commentReference w:id="21"/>
+        <w:commentReference w:id="29"/>
       </w:r>
       <w:r>
         <w:t xml:space="preserve"> [@abrams_adaptations_1990; @guerfel_impacts_2009; @hoffmann_hydraulic_2011] and other forest biomes around the world [@greenwood_tree_2017]. However, in other cases these traits </w:t>
       </w:r>
-      <w:del w:id="22" w:author="Gonzalez, Erika B." w:date="2020-02-25T10:33:00Z">
-        <w:r>
+      <w:del w:id="30" w:author="Gonzalez, Erika B." w:date="2020-02-25T10:33:00Z">
+        <w:r>
+          <w:rPr>
+            <w:highlight w:val="yellow"/>
+          </w:rPr>
           <w:delText>have failed to link to</w:delText>
         </w:r>
       </w:del>
-      <w:ins w:id="23" w:author="Gonzalez, Erika B." w:date="2020-02-25T10:33:00Z">
-        <w:r>
+      <w:ins w:id="31" w:author="Gonzalez, Erika B." w:date="2020-02-25T10:33:00Z">
+        <w:r>
+          <w:rPr>
+            <w:highlight w:val="yellow"/>
+          </w:rPr>
           <w:t>could not explain</w:t>
         </w:r>
       </w:ins>
       <w:r>
+        <w:rPr>
+          <w:highlight w:val="yellow"/>
+        </w:rPr>
         <w:t xml:space="preserve"> drought tolerance</w:t>
       </w:r>
-      <w:ins w:id="24" w:author="Gonzalez, Erika B." w:date="2020-02-25T10:35:00Z">
+      <w:ins w:id="32" w:author="Gonzalez, Erika B." w:date="2020-02-25T10:35:00Z">
         <w:r>
           <w:t xml:space="preserve"> mechanisms</w:t>
         </w:r>
@@ -1131,33 +1218,57 @@
         <w:fldChar w:fldCharType="end"/>
       </w:r>
       <w:r>
+        <w:rPr>
+          <w:highlight w:val="yellow"/>
+        </w:rPr>
         <w:t xml:space="preserve">), </w:t>
       </w:r>
-      <w:del w:id="25" w:author="Gonzalez, Erika B." w:date="2020-02-25T10:36:00Z">
-        <w:r>
+      <w:del w:id="33" w:author="Gonzalez, Erika B." w:date="2020-02-25T10:36:00Z">
+        <w:r>
+          <w:rPr>
+            <w:highlight w:val="yellow"/>
+          </w:rPr>
           <w:delText xml:space="preserve">and </w:delText>
         </w:r>
       </w:del>
-      <w:ins w:id="26" w:author="Gonzalez, Erika B." w:date="2020-02-25T10:36:00Z">
-        <w:r>
+      <w:ins w:id="34" w:author="Gonzalez, Erika B." w:date="2020-02-25T10:36:00Z">
+        <w:r>
+          <w:rPr>
+            <w:highlight w:val="yellow"/>
+          </w:rPr>
           <w:t xml:space="preserve">or </w:t>
         </w:r>
       </w:ins>
       <w:r>
+        <w:rPr>
+          <w:highlight w:val="yellow"/>
+        </w:rPr>
         <w:t xml:space="preserve">the direction of response </w:t>
       </w:r>
-      <w:del w:id="27" w:author="Gonzalez, Erika B." w:date="2020-02-25T10:36:00Z">
-        <w:r>
+      <w:del w:id="35" w:author="Gonzalez, Erika B." w:date="2020-02-25T10:36:00Z">
+        <w:r>
+          <w:rPr>
+            <w:highlight w:val="yellow"/>
+          </w:rPr>
           <w:delText xml:space="preserve">is </w:delText>
         </w:r>
       </w:del>
-      <w:ins w:id="28" w:author="Gonzalez, Erika B." w:date="2020-02-25T10:36:00Z">
-        <w:r>
+      <w:ins w:id="36" w:author="Gonzalez, Erika B." w:date="2020-02-25T10:36:00Z">
+        <w:r>
+          <w:rPr>
+            <w:highlight w:val="yellow"/>
+          </w:rPr>
           <w:t xml:space="preserve">was </w:t>
         </w:r>
       </w:ins>
       <w:r>
-        <w:t xml:space="preserve">not always consistent; for instance, higher </w:t>
+        <w:rPr>
+          <w:highlight w:val="yellow"/>
+        </w:rPr>
+        <w:t>not always consistent; for instanc</w:t>
+      </w:r>
+      <w:r>
+        <w:t xml:space="preserve">e, higher </w:t>
       </w:r>
       <m:oMath>
         <m:r>
@@ -1168,31 +1279,49 @@
         </m:r>
       </m:oMath>
       <w:r>
-        <w:t xml:space="preserve"> has been associated with greater drought resistance at a global scale [@greenwood_tree_2017] but correlated negatively with tree performance during drought in a broadleaf deciduous forest in the southeastern United States [@hoffmann_hydraulic_2011]. Thus, their role may be </w:t>
-      </w:r>
-      <w:del w:id="29" w:author="Gonzalez, Erika B." w:date="2020-02-25T10:38:00Z">
-        <w:r>
+        <w:t xml:space="preserve"> has been associated with greater drought resistance at a global scale [@greenwood_tree_2017] but correlated negatively with tree performance during drought in a broadleaf deciduous forest in the southeastern United States [@hoffmann_hydraulic_2011]. Thus, </w:t>
+      </w:r>
+      <w:r>
+        <w:rPr>
+          <w:highlight w:val="yellow"/>
+        </w:rPr>
+        <w:t xml:space="preserve">their role may be </w:t>
+      </w:r>
+      <w:del w:id="37" w:author="Gonzalez, Erika B." w:date="2020-02-25T10:38:00Z">
+        <w:r>
+          <w:rPr>
+            <w:highlight w:val="yellow"/>
+          </w:rPr>
           <w:delText>due to</w:delText>
         </w:r>
       </w:del>
-      <w:ins w:id="30" w:author="Gonzalez, Erika B." w:date="2020-02-25T10:38:00Z">
-        <w:r>
+      <w:ins w:id="38" w:author="Gonzalez, Erika B." w:date="2020-02-25T10:38:00Z">
+        <w:r>
+          <w:rPr>
+            <w:highlight w:val="yellow"/>
+          </w:rPr>
           <w:t>controlled by</w:t>
         </w:r>
       </w:ins>
       <w:r>
-        <w:t xml:space="preserve"> indirect correlations with other traits within life-history strategies [@hoffmann_hydraulic_2011]. Recent work has shown a great potential for hydraulic traits to predict growth and mortality responses. Hydraulic traits including water potentials at which percent </w:t>
-      </w:r>
-      <w:commentRangeStart w:id="31"/>
+        <w:rPr>
+          <w:highlight w:val="yellow"/>
+        </w:rPr>
+        <w:t xml:space="preserve"> indirect correlations with oth</w:t>
+      </w:r>
+      <w:r>
+        <w:t xml:space="preserve">er traits within life-history strategies [@hoffmann_hydraulic_2011]. Recent work has shown a great potential for hydraulic traits to predict growth and mortality responses. Hydraulic traits including water potentials at which percent </w:t>
+      </w:r>
+      <w:commentRangeStart w:id="39"/>
       <w:r>
         <w:t>loss</w:t>
       </w:r>
-      <w:commentRangeEnd w:id="31"/>
+      <w:commentRangeEnd w:id="39"/>
       <w:r>
         <w:rPr>
           <w:rStyle w:val="CommentReference"/>
         </w:rPr>
-        <w:commentReference w:id="31"/>
+        <w:commentReference w:id="39"/>
       </w:r>
       <w:r>
         <w:t xml:space="preserve"> conductivity surpass a certain threshold (</w:t>
@@ -1410,8 +1539,8 @@
       <w:r>
         <w:t xml:space="preserve">The long time frame captured in tree-ring data enables us to address the question of whether tree size and species’ traits have similar influence across different drought events, or whether that influence is more strongly predicted by community-level responses to variable drought severity, duration, and timing based on tree size and traits. Tree growth responses vary with drought characteristics such as timing and atmospheric demand [@dorangeville_drought_2018], but the question of how tree size and species’ traits impact growth responses across droughts still remains. While tree-ring studies provide long-term records of tree responses to multiple droughts (e.g., @lloret_components_2011; @dorangeville_drought_2018), they generally focus on species-level </w:t>
       </w:r>
-      <w:commentRangeStart w:id="32"/>
-      <w:ins w:id="33" w:author="Gonzalez, Erika B." w:date="2020-02-25T10:45:00Z">
+      <w:commentRangeStart w:id="40"/>
+      <w:ins w:id="41" w:author="Gonzalez, Erika B." w:date="2020-02-25T10:45:00Z">
         <w:r>
           <w:t xml:space="preserve">or taxa </w:t>
         </w:r>
@@ -1419,22 +1548,22 @@
       <w:r>
         <w:t>responses</w:t>
       </w:r>
-      <w:commentRangeEnd w:id="32"/>
+      <w:commentRangeEnd w:id="40"/>
       <w:r>
         <w:rPr>
           <w:rStyle w:val="CommentReference"/>
         </w:rPr>
-        <w:commentReference w:id="32"/>
+        <w:commentReference w:id="40"/>
       </w:r>
       <w:r>
         <w:t>, and do not consider the roles of tree size and microenvironment. The ecological field-ba</w:t>
       </w:r>
-      <w:ins w:id="34" w:author="McShea, William J." w:date="2020-02-20T14:15:00Z">
+      <w:ins w:id="42" w:author="McShea, William J." w:date="2020-02-20T14:15:00Z">
         <w:r>
           <w:t>se</w:t>
         </w:r>
       </w:ins>
-      <w:del w:id="35" w:author="McShea, William J." w:date="2020-02-20T14:15:00Z">
+      <w:del w:id="43" w:author="McShea, William J." w:date="2020-02-20T14:15:00Z">
         <w:r>
           <w:delText>es</w:delText>
         </w:r>
@@ -1455,34 +1584,52 @@
       <w:r>
         <w:t xml:space="preserve">, @allen_global_2010; @bennett_larger_2015; @stovall_tree_2019; @anderegg_meta-analysis_2016). </w:t>
       </w:r>
-      <w:commentRangeStart w:id="36"/>
+      <w:commentRangeStart w:id="44"/>
       <w:r>
         <w:t>Thus</w:t>
       </w:r>
-      <w:commentRangeEnd w:id="36"/>
+      <w:commentRangeEnd w:id="44"/>
       <w:r>
         <w:rPr>
           <w:rStyle w:val="CommentReference"/>
         </w:rPr>
-        <w:commentReference w:id="36"/>
-      </w:r>
-      <w:r>
-        <w:t xml:space="preserve">, our knowledge of forest responses to more </w:t>
-      </w:r>
-      <w:del w:id="37" w:author="Gonzalez, Erika B." w:date="2020-02-25T10:47:00Z">
-        <w:r>
+        <w:commentReference w:id="44"/>
+      </w:r>
+      <w:r>
+        <w:t xml:space="preserve">, our knowledge of forest responses to </w:t>
+      </w:r>
+      <w:r>
+        <w:rPr>
+          <w:highlight w:val="yellow"/>
+        </w:rPr>
+        <w:t xml:space="preserve">more </w:t>
+      </w:r>
+      <w:del w:id="45" w:author="Gonzalez, Erika B." w:date="2020-02-25T10:47:00Z">
+        <w:r>
+          <w:rPr>
+            <w:highlight w:val="yellow"/>
+          </w:rPr>
           <w:delText xml:space="preserve">modest </w:delText>
         </w:r>
       </w:del>
-      <w:ins w:id="38" w:author="Gonzalez, Erika B." w:date="2020-02-25T10:47:00Z">
-        <w:r>
+      <w:ins w:id="46" w:author="Gonzalez, Erika B." w:date="2020-02-25T10:47:00Z">
+        <w:r>
+          <w:rPr>
+            <w:highlight w:val="yellow"/>
+          </w:rPr>
           <w:t xml:space="preserve">moderate </w:t>
         </w:r>
       </w:ins>
       <w:r>
-        <w:t>but frequent droughts - e.g., those with historical return intervals</w:t>
-      </w:r>
-      <w:del w:id="39" w:author="McShea, William J." w:date="2020-02-20T14:16:00Z">
+        <w:rPr>
+          <w:highlight w:val="yellow"/>
+        </w:rPr>
+        <w:t>but</w:t>
+      </w:r>
+      <w:r>
+        <w:t xml:space="preserve"> frequent droughts - e.g., those with historical return intervals</w:t>
+      </w:r>
+      <w:del w:id="47" w:author="McShea, William J." w:date="2020-02-20T14:16:00Z">
         <w:r>
           <w:delText xml:space="preserve"> on the order</w:delText>
         </w:r>
@@ -1498,7 +1645,7 @@
       <w:r>
         <w:t xml:space="preserve">To yield </w:t>
       </w:r>
-      <w:ins w:id="40" w:author="McShea, William J." w:date="2020-02-20T14:17:00Z">
+      <w:ins w:id="48" w:author="McShea, William J." w:date="2020-02-20T14:17:00Z">
         <w:r>
           <w:t xml:space="preserve">a </w:t>
         </w:r>
@@ -1506,56 +1653,74 @@
       <w:r>
         <w:t>functional understanding of how tree size, microenvironment characteristics, and species’ traits collectively shape drought responses, we test</w:t>
       </w:r>
-      <w:ins w:id="41" w:author="McShea, William J." w:date="2020-02-20T14:17:00Z">
+      <w:ins w:id="49" w:author="McShea, William J." w:date="2020-02-20T14:17:00Z">
         <w:r>
           <w:t>ed</w:t>
         </w:r>
       </w:ins>
       <w:r>
-        <w:t xml:space="preserve"> a series of hypotheses and associated specific predictions (Table 1) based on the combination of tree-ring records from three droughts </w:t>
-      </w:r>
-      <w:ins w:id="42" w:author="Gonzalez, Erika B." w:date="2020-02-25T10:49:00Z">
-        <w:r>
+        <w:t xml:space="preserve"> a series of hypotheses and associated specific predictions (Table 1) based on the combination of tree-ring records from three </w:t>
+      </w:r>
+      <w:r>
+        <w:rPr>
+          <w:highlight w:val="red"/>
+        </w:rPr>
+        <w:t xml:space="preserve">droughts </w:t>
+      </w:r>
+      <w:ins w:id="50" w:author="Gonzalez, Erika B." w:date="2020-02-25T10:49:00Z">
+        <w:r>
+          <w:rPr>
+            <w:highlight w:val="red"/>
+          </w:rPr>
           <w:t>events</w:t>
         </w:r>
       </w:ins>
-      <w:ins w:id="43" w:author="Gonzalez, Erika B." w:date="2020-02-25T10:50:00Z">
-        <w:r>
+      <w:ins w:id="51" w:author="Gonzalez, Erika B." w:date="2020-02-25T10:50:00Z">
+        <w:r>
+          <w:rPr>
+            <w:highlight w:val="red"/>
+          </w:rPr>
           <w:t xml:space="preserve"> </w:t>
         </w:r>
       </w:ins>
       <w:r>
-        <w:t xml:space="preserve">(1966, 1977, 1999), species functional and hydraulic trait measurements, and forest census data from a </w:t>
-      </w:r>
-      <w:del w:id="44" w:author="McShea, William J." w:date="2020-02-20T14:19:00Z">
+        <w:rPr>
+          <w:highlight w:val="red"/>
+        </w:rPr>
+        <w:t>(1966,</w:t>
+      </w:r>
+      <w:r>
+        <w:t xml:space="preserve"> 1977, 1999), species functional and hydraulic trait measurements, and forest census data from a </w:t>
+      </w:r>
+      <w:del w:id="52" w:author="McShea, William J." w:date="2020-02-20T14:19:00Z">
         <w:r>
           <w:delText xml:space="preserve">25.6-ha ForestGEO </w:delText>
         </w:r>
       </w:del>
-      <w:commentRangeStart w:id="45"/>
+      <w:commentRangeStart w:id="53"/>
       <w:r>
         <w:t>plot</w:t>
       </w:r>
-      <w:commentRangeEnd w:id="45"/>
+      <w:commentRangeEnd w:id="53"/>
       <w:r>
         <w:rPr>
           <w:rStyle w:val="CommentReference"/>
         </w:rPr>
-        <w:commentReference w:id="45"/>
+        <w:commentReference w:id="53"/>
       </w:r>
       <w:r>
         <w:t xml:space="preserve"> in Virginia (USA). First, we focus on the role of tree size and its interaction with microenvironment. We </w:t>
       </w:r>
-      <w:commentRangeStart w:id="46"/>
+      <w:commentRangeStart w:id="54"/>
       <w:r>
         <w:t>test</w:t>
       </w:r>
-      <w:commentRangeEnd w:id="46"/>
+      <w:commentRangeEnd w:id="54"/>
       <w:r>
         <w:rPr>
           <w:rStyle w:val="CommentReference"/>
         </w:rPr>
-        <w:commentReference w:id="46"/>
+        <w:commentReference w:id="54"/>
       </w:r>
       <w:r>
         <w:t xml:space="preserve"> whether, consistent with most forests globally, larger-diameter trees tend to have lower drought resistance (</w:t>
@@ -1653,8 +1818,8 @@
       <w:pPr>
         <w:pStyle w:val="Heading3"/>
       </w:pPr>
-      <w:bookmarkStart w:id="47" w:name="materials-and-methods"/>
-      <w:bookmarkEnd w:id="47"/>
+      <w:bookmarkStart w:id="55" w:name="materials-and-methods"/>
+      <w:bookmarkEnd w:id="55"/>
       <w:r>
         <w:t>Materials and Methods</w:t>
       </w:r>
@@ -1677,12 +1842,12 @@
       <w:r>
         <w:t xml:space="preserve">Research was conducted at the 25.6 ha ForestGEO (Forest Global Earth Observatory) study plot at the Smithsonian Conservation Biology Institute (SCBI) in Virginia, USA (38°53’36.6“N, 78°08’43.4”W) [@bourg_initial_2013; @andersonteixeira_ctfs-forestgeo_2015]. SCBI is located in the central Appalachian Mountains at the northern </w:t>
       </w:r>
-      <w:ins w:id="48" w:author="McShea, William J." w:date="2020-02-20T14:22:00Z">
+      <w:ins w:id="56" w:author="McShea, William J." w:date="2020-02-20T14:22:00Z">
         <w:r>
           <w:t>boundary</w:t>
         </w:r>
       </w:ins>
-      <w:del w:id="49" w:author="McShea, William J." w:date="2020-02-20T14:22:00Z">
+      <w:del w:id="57" w:author="McShea, William J." w:date="2020-02-20T14:22:00Z">
         <w:r>
           <w:delText>edge</w:delText>
         </w:r>
@@ -1701,16 +1866,16 @@
       <w:r>
         <w:t xml:space="preserve">C and precipitation of 1005 mm during our study </w:t>
       </w:r>
-      <w:commentRangeStart w:id="50"/>
+      <w:commentRangeStart w:id="58"/>
       <w:r>
         <w:t>period</w:t>
       </w:r>
-      <w:commentRangeEnd w:id="50"/>
+      <w:commentRangeEnd w:id="58"/>
       <w:r>
         <w:rPr>
           <w:rStyle w:val="CommentReference"/>
         </w:rPr>
-        <w:commentReference w:id="50"/>
+        <w:commentReference w:id="58"/>
       </w:r>
       <w:r>
         <w:t xml:space="preserve"> (1960-2009; source: CRU TS v.4.01; @harris_updated_2014). Dominant tree taxa within this secondary forest include </w:t>
@@ -1778,28 +1943,38 @@
         <w:pStyle w:val="BodyText"/>
       </w:pPr>
       <w:r>
-        <w:t xml:space="preserve">Within or just outside the ForestGEO plot, we collected data on a suite of variables including tree size, microenvironment characteristics, and species traits (Table 2). The SCBI </w:t>
-      </w:r>
-      <w:proofErr w:type="spellStart"/>
-      <w:r>
-        <w:t>ForestGEO</w:t>
-      </w:r>
-      <w:proofErr w:type="spellEnd"/>
-      <w:r>
-        <w:t xml:space="preserve"> plot was </w:t>
-      </w:r>
-      <w:del w:id="51" w:author="Gonzalez, Erika B." w:date="2020-02-25T10:58:00Z">
-        <w:r>
+        <w:t xml:space="preserve">Within or just outside the ForestGEO plot, we collected data on a suite of variables including tree size, microenvironment characteristics, and species traits (Table 2). The SCBI ForestGEO plot </w:t>
+      </w:r>
+      <w:r>
+        <w:rPr>
+          <w:highlight w:val="red"/>
+        </w:rPr>
+        <w:t xml:space="preserve">was </w:t>
+      </w:r>
+      <w:del w:id="59" w:author="Gonzalez, Erika B." w:date="2020-02-25T10:58:00Z">
+        <w:r>
+          <w:rPr>
+            <w:highlight w:val="red"/>
+          </w:rPr>
           <w:delText xml:space="preserve">censused </w:delText>
         </w:r>
       </w:del>
-      <w:ins w:id="52" w:author="Gonzalez, Erika B." w:date="2020-02-25T10:58:00Z">
-        <w:r>
+      <w:ins w:id="60" w:author="Gonzalez, Erika B." w:date="2020-02-25T10:58:00Z">
+        <w:r>
+          <w:rPr>
+            <w:highlight w:val="red"/>
+          </w:rPr>
           <w:t xml:space="preserve">measured </w:t>
         </w:r>
       </w:ins>
       <w:r>
-        <w:t xml:space="preserve">in 2008, 2013, and 2018 following standard ForestGEO protocols, whereby all free-standing woody stems </w:t>
+        <w:rPr>
+          <w:highlight w:val="red"/>
+        </w:rPr>
+        <w:t>in</w:t>
+      </w:r>
+      <w:r>
+        <w:t xml:space="preserve"> 2008, 2013, and 2018 following standard ForestGEO protocols, whereby all free-standing woody stems </w:t>
       </w:r>
       <m:oMath>
         <m:r>
@@ -1823,12 +1998,12 @@
       <w:r>
         <w:t xml:space="preserve"> 10cm to analyze functional trait composition relative to tree height (all analyses described below). Census data</w:t>
       </w:r>
-      <w:del w:id="53" w:author="McShea, William J." w:date="2020-02-20T14:23:00Z">
+      <w:del w:id="61" w:author="McShea, William J." w:date="2020-02-20T14:23:00Z">
         <w:r>
           <w:delText>, which were last updated</w:delText>
         </w:r>
       </w:del>
-      <w:del w:id="54" w:author="McShea, William J." w:date="2020-02-20T14:24:00Z">
+      <w:del w:id="62" w:author="McShea, William J." w:date="2020-02-20T14:24:00Z">
         <w:r>
           <w:delText xml:space="preserve"> in 2019,</w:delText>
         </w:r>
@@ -1844,7 +2019,7 @@
       <w:r>
         <w:t xml:space="preserve">We analyzed tree-ring data (cambial growth increment) from 571 trees representing the twelve species contributing </w:t>
       </w:r>
-      <w:ins w:id="55" w:author="McShea, William J." w:date="2020-02-20T14:24:00Z">
+      <w:ins w:id="63" w:author="McShea, William J." w:date="2020-02-20T14:24:00Z">
         <w:r>
           <w:t xml:space="preserve">the </w:t>
         </w:r>
@@ -2384,12 +2559,12 @@
       <w:r>
         <w:t>Hydraulic traits were collected</w:t>
       </w:r>
-      <w:del w:id="56" w:author="McShea, William J." w:date="2020-02-20T14:26:00Z">
+      <w:del w:id="64" w:author="McShea, William J." w:date="2020-02-20T14:26:00Z">
         <w:r>
           <w:delText xml:space="preserve"> at SCBI</w:delText>
         </w:r>
       </w:del>
-      <w:del w:id="57" w:author="McShea, William J." w:date="2020-02-20T14:27:00Z">
+      <w:del w:id="65" w:author="McShea, William J." w:date="2020-02-20T14:27:00Z">
         <w:r>
           <w:delText xml:space="preserve"> (Table 3)</w:delText>
         </w:r>
@@ -2397,7 +2572,7 @@
       <w:r>
         <w:t xml:space="preserve"> in August 2018</w:t>
       </w:r>
-      <w:ins w:id="58" w:author="McShea, William J." w:date="2020-02-20T14:26:00Z">
+      <w:ins w:id="66" w:author="McShea, William J." w:date="2020-02-20T14:26:00Z">
         <w:r>
           <w:t xml:space="preserve"> (Table 3)</w:t>
         </w:r>
@@ -2409,7 +2584,7 @@
         <m:sSup>
           <m:sSupPr>
             <m:ctrlPr>
-              <w:del w:id="59" w:author="Gonzalez, Erika B." w:date="2020-02-25T11:19:00Z">
+              <w:del w:id="67" w:author="Gonzalez, Erika B." w:date="2020-02-25T11:19:00Z">
                 <w:rPr>
                   <w:rFonts w:ascii="Cambria Math" w:hAnsi="Cambria Math"/>
                 </w:rPr>
@@ -2419,7 +2594,7 @@
           <m:e/>
           <m:sup>
             <m:r>
-              <w:del w:id="60" w:author="Gonzalez, Erika B." w:date="2020-02-25T11:19:00Z">
+              <w:del w:id="68" w:author="Gonzalez, Erika B." w:date="2020-02-25T11:19:00Z">
                 <w:rPr>
                   <w:rFonts w:ascii="Cambria Math" w:hAnsi="Cambria Math"/>
                 </w:rPr>
@@ -2429,7 +2604,7 @@
           </m:sup>
         </m:sSup>
         <m:r>
-          <w:ins w:id="61" w:author="Gonzalez, Erika B." w:date="2020-02-25T11:19:00Z">
+          <w:ins w:id="69" w:author="Gonzalez, Erika B." w:date="2020-02-25T11:19:00Z">
             <m:rPr>
               <m:sty m:val="p"/>
             </m:rPr>
@@ -2704,7 +2879,7 @@
       <w:r>
         <w:t xml:space="preserve"> vary with height, data were obtained from the National Ecological Observation Network (NEON) tower located &lt;1km from the study area. We used data on wind speed, relative humidity, and air temperature, all measured over a vertical profile spanning from 7.2 m height to above the top of the tree canopy (31.0 or 51.8m, depending on censor), for the years 2016-2018 [@noauthor_national_2018]. After filtering for missing and outlier values, the data were consolidated to represent the mean values per sensor height per day. The range of these means were then aggregated at a month</w:t>
       </w:r>
-      <w:ins w:id="62" w:author="Gonzalez, Erika B." w:date="2020-02-25T11:23:00Z">
+      <w:ins w:id="70" w:author="Gonzalez, Erika B." w:date="2020-02-25T11:23:00Z">
         <w:r>
           <w:t>ly</w:t>
         </w:r>
@@ -2838,16 +3013,16 @@
       <w:r>
         <w:t xml:space="preserve"> (84 and 82 mm mo-1, respectively), but were not among the lowest in terms of PDSI and were thus not identified as candidate years for inclusion as top drought years (Table </w:t>
       </w:r>
-      <w:commentRangeStart w:id="63"/>
+      <w:commentRangeStart w:id="71"/>
       <w:r>
         <w:t>S3</w:t>
       </w:r>
-      <w:commentRangeEnd w:id="63"/>
+      <w:commentRangeEnd w:id="71"/>
       <w:r>
         <w:rPr>
           <w:rStyle w:val="CommentReference"/>
         </w:rPr>
-        <w:commentReference w:id="63"/>
+        <w:commentReference w:id="71"/>
       </w:r>
       <w:r>
         <w:t>).</w:t>
@@ -3141,38 +3316,22 @@
         </w:r>
       </w:hyperlink>
       <w:r>
-        <w:t xml:space="preserve"> </w:t>
+        <w:t xml:space="preserve"> ForestGEO: SCBI-ForestGEO-Data and </w:t>
       </w:r>
       <w:proofErr w:type="spellStart"/>
       <w:r>
-        <w:t>ForestGEO</w:t>
+        <w:t>McGregor_climate</w:t>
       </w:r>
       <w:proofErr w:type="spellEnd"/>
       <w:r>
-        <w:t>: SCBI-</w:t>
+        <w:t xml:space="preserve">-sensitivity-variation repositories), with static versions corresponding to data and analyses presented here archived in </w:t>
       </w:r>
       <w:proofErr w:type="spellStart"/>
       <w:r>
-        <w:t>ForestGEO</w:t>
+        <w:t>Zenodo</w:t>
       </w:r>
       <w:proofErr w:type="spellEnd"/>
       <w:r>
-        <w:t xml:space="preserve">-Data and </w:t>
-      </w:r>
-      <w:proofErr w:type="spellStart"/>
-      <w:r>
-        <w:t>McGregor_climate</w:t>
-      </w:r>
-      <w:proofErr w:type="spellEnd"/>
-      <w:r>
-        <w:t xml:space="preserve">-sensitivity-variation repositories), with static versions corresponding to data and analyses presented here archived in </w:t>
-      </w:r>
-      <w:proofErr w:type="spellStart"/>
-      <w:r>
-        <w:t>Zenodo</w:t>
-      </w:r>
-      <w:proofErr w:type="spellEnd"/>
-      <w:r>
         <w:t xml:space="preserve"> (DOIs: 10.5281/zenodo.3604993 and [TBD], respectively).</w:t>
       </w:r>
     </w:p>
@@ -3180,8 +3339,8 @@
       <w:pPr>
         <w:pStyle w:val="Heading3"/>
       </w:pPr>
-      <w:bookmarkStart w:id="64" w:name="results"/>
-      <w:bookmarkEnd w:id="64"/>
+      <w:bookmarkStart w:id="72" w:name="results"/>
+      <w:bookmarkEnd w:id="72"/>
       <w:r>
         <w:t>Results</w:t>
       </w:r>
@@ -3241,7 +3400,7 @@
         <w:lastRenderedPageBreak/>
         <w:t xml:space="preserve">in 1966, 32% in 1977, and 27% in 1999. </w:t>
       </w:r>
-      <w:commentRangeStart w:id="65"/>
+      <w:commentRangeStart w:id="73"/>
       <w:r>
         <w:t>However, some individuals exhibited increased growth: (</w:t>
       </w:r>
@@ -3256,26 +3415,26 @@
       <w:r>
         <w:t xml:space="preserve">): 26% in 1966, 22% in 1977, and 26% in </w:t>
       </w:r>
-      <w:commentRangeStart w:id="66"/>
+      <w:commentRangeStart w:id="74"/>
       <w:r>
         <w:t>1999</w:t>
       </w:r>
-      <w:commentRangeEnd w:id="66"/>
+      <w:commentRangeEnd w:id="74"/>
       <w:r>
         <w:rPr>
           <w:rStyle w:val="CommentReference"/>
         </w:rPr>
-        <w:commentReference w:id="66"/>
+        <w:commentReference w:id="74"/>
       </w:r>
       <w:r>
         <w:t>.</w:t>
       </w:r>
-      <w:commentRangeEnd w:id="65"/>
+      <w:commentRangeEnd w:id="73"/>
       <w:r>
         <w:rPr>
           <w:rStyle w:val="CommentReference"/>
         </w:rPr>
-        <w:commentReference w:id="65"/>
+        <w:commentReference w:id="73"/>
       </w:r>
     </w:p>
     <w:p>
@@ -3296,20 +3455,20 @@
       <w:r>
         <w:t xml:space="preserve">Larger-diameter trees showed greater reductions in growth during drought, although there was no significant effect during 1977 or 1999 individually (Tables 1, 4). </w:t>
       </w:r>
-      <w:ins w:id="67" w:author="Pederson, Neil" w:date="2020-02-25T15:14:00Z">
+      <w:ins w:id="75" w:author="Pederson, Neil" w:date="2020-02-25T15:14:00Z">
         <w:r>
           <w:t xml:space="preserve">The only significant effect was in 1966, one of the driest years? and the year preceded by </w:t>
         </w:r>
-        <w:commentRangeStart w:id="68"/>
+        <w:commentRangeStart w:id="76"/>
         <w:r>
           <w:t>drought</w:t>
         </w:r>
-        <w:commentRangeEnd w:id="68"/>
+        <w:commentRangeEnd w:id="76"/>
         <w:r>
           <w:rPr>
             <w:rStyle w:val="CommentReference"/>
           </w:rPr>
-          <w:commentReference w:id="68"/>
+          <w:commentReference w:id="76"/>
         </w:r>
         <w:r>
           <w:t xml:space="preserve">. </w:t>
@@ -3540,13 +3699,13 @@
       <w:r>
         <w:t xml:space="preserve"> (Tables 4-5), </w:t>
       </w:r>
-      <w:commentRangeStart w:id="69"/>
-      <w:del w:id="70" w:author="Gonzalez, Erika B." w:date="2020-02-25T11:35:00Z">
+      <w:commentRangeStart w:id="77"/>
+      <w:del w:id="78" w:author="Gonzalez, Erika B." w:date="2020-02-25T11:35:00Z">
         <w:r>
           <w:delText xml:space="preserve">negating </w:delText>
         </w:r>
       </w:del>
-      <w:ins w:id="71" w:author="Gonzalez, Erika B." w:date="2020-02-25T11:35:00Z">
+      <w:ins w:id="79" w:author="Gonzalez, Erika B." w:date="2020-02-25T11:35:00Z">
         <w:r>
           <w:t xml:space="preserve">rejecting </w:t>
         </w:r>
@@ -3554,26 +3713,26 @@
       <w:r>
         <w:t xml:space="preserve">the idea that trees in moist microsites would be less affected by </w:t>
       </w:r>
-      <w:commentRangeStart w:id="72"/>
+      <w:commentRangeStart w:id="80"/>
       <w:r>
         <w:t>drought</w:t>
       </w:r>
-      <w:commentRangeEnd w:id="72"/>
+      <w:commentRangeEnd w:id="80"/>
       <w:r>
         <w:rPr>
           <w:rStyle w:val="CommentReference"/>
         </w:rPr>
-        <w:commentReference w:id="72"/>
+        <w:commentReference w:id="80"/>
       </w:r>
       <w:r>
         <w:t xml:space="preserve">. </w:t>
       </w:r>
-      <w:commentRangeEnd w:id="69"/>
+      <w:commentRangeEnd w:id="77"/>
       <w:r>
         <w:rPr>
           <w:rStyle w:val="CommentReference"/>
         </w:rPr>
-        <w:commentReference w:id="69"/>
+        <w:commentReference w:id="77"/>
       </w:r>
       <w:r>
         <w:t xml:space="preserve">Nevertheless, we tested for a negative </w:t>
@@ -3587,27 +3746,49 @@
         </m:r>
       </m:oMath>
       <w:r>
-        <w:t xml:space="preserve"> interaction, which could indicate that smaller trees (with smaller rooting volume) are more susceptible to drought in drier microenvironments with a deeper water table. This hypothesis was rejected</w:t>
-      </w:r>
-      <w:del w:id="73" w:author="Gonzalez, Erika B." w:date="2020-02-25T11:35:00Z">
-        <w:r>
+        <w:t xml:space="preserve"> interaction, which could indicate that smaller trees (with smaller rooting volume) are more susceptible to drought in drier microenvironments with a deeper water table. This hypothesis was </w:t>
+      </w:r>
+      <w:r>
+        <w:rPr>
+          <w:highlight w:val="yellow"/>
+        </w:rPr>
+        <w:t>rejected</w:t>
+      </w:r>
+      <w:del w:id="81" w:author="Gonzalez, Erika B." w:date="2020-02-25T11:35:00Z">
+        <w:r>
+          <w:rPr>
+            <w:highlight w:val="yellow"/>
+          </w:rPr>
           <w:delText>;</w:delText>
         </w:r>
       </w:del>
-      <w:ins w:id="74" w:author="Gonzalez, Erika B." w:date="2020-02-25T11:36:00Z">
-        <w:r>
+      <w:ins w:id="82" w:author="Gonzalez, Erika B." w:date="2020-02-25T11:36:00Z">
+        <w:r>
+          <w:rPr>
+            <w:highlight w:val="yellow"/>
+          </w:rPr>
           <w:t xml:space="preserve"> as</w:t>
         </w:r>
       </w:ins>
       <w:r>
+        <w:rPr>
+          <w:highlight w:val="yellow"/>
+        </w:rPr>
         <w:t xml:space="preserve"> the </w:t>
       </w:r>
       <m:oMath>
         <m:r>
           <w:rPr>
             <w:rFonts w:ascii="Cambria Math" w:hAnsi="Cambria Math"/>
-          </w:rPr>
-          <m:t>ln[H]*ln[TWI]</m:t>
+            <w:highlight w:val="yellow"/>
+          </w:rPr>
+          <m:t>ln</m:t>
+        </m:r>
+        <m:r>
+          <w:rPr>
+            <w:rFonts w:ascii="Cambria Math" w:hAnsi="Cambria Math"/>
+          </w:rPr>
+          <m:t>[H]*ln[TWI]</m:t>
         </m:r>
       </m:oMath>
       <w:r>
@@ -3632,7 +3813,7 @@
       <w:r>
         <w:t xml:space="preserve">Hydraulic traits, including </w:t>
       </w:r>
-      <w:commentRangeStart w:id="75"/>
+      <w:commentRangeStart w:id="83"/>
       <m:oMath>
         <m:r>
           <w:rPr>
@@ -3710,12 +3891,12 @@
       <w:r>
         <w:t xml:space="preserve">, </w:t>
       </w:r>
-      <w:commentRangeEnd w:id="75"/>
+      <w:commentRangeEnd w:id="83"/>
       <w:r>
         <w:rPr>
           <w:rStyle w:val="CommentReference"/>
         </w:rPr>
-        <w:commentReference w:id="75"/>
+        <w:commentReference w:id="83"/>
       </w:r>
       <w:r>
         <w:t xml:space="preserve">were linked to drought responses (Tables 1,4,5). In the single-variable tests, </w:t>
@@ -3838,16 +4019,16 @@
       <w:r>
         <w:t xml:space="preserve"> &gt; 1.</w:t>
       </w:r>
-      <w:commentRangeStart w:id="76"/>
+      <w:commentRangeStart w:id="84"/>
       <w:r>
         <w:t>0</w:t>
       </w:r>
-      <w:commentRangeEnd w:id="76"/>
+      <w:commentRangeEnd w:id="84"/>
       <w:r>
         <w:rPr>
           <w:rStyle w:val="CommentReference"/>
         </w:rPr>
-        <w:commentReference w:id="76"/>
+        <w:commentReference w:id="84"/>
       </w:r>
       <w:r>
         <w:t xml:space="preserve">) in at least one drought (Table 4). </w:t>
@@ -4023,8 +4204,8 @@
       <w:pPr>
         <w:pStyle w:val="Heading3"/>
       </w:pPr>
-      <w:bookmarkStart w:id="77" w:name="discussion"/>
-      <w:bookmarkEnd w:id="77"/>
+      <w:bookmarkStart w:id="85" w:name="discussion"/>
+      <w:bookmarkEnd w:id="85"/>
       <w:r>
         <w:t>Discussion</w:t>
       </w:r>
@@ -4034,134 +4215,198 @@
         <w:pStyle w:val="FirstParagraph"/>
       </w:pPr>
       <w:r>
-        <w:t xml:space="preserve">Tree size, microenvironment, and hydraulic traits shaped tree growth responses across three droughts </w:t>
-      </w:r>
-      <w:ins w:id="78" w:author="Gonzalez, Erika B." w:date="2020-02-25T11:38:00Z">
-        <w:r>
+        <w:t xml:space="preserve">Tree size, microenvironment, and hydraulic traits shaped tree growth responses across three </w:t>
+      </w:r>
+      <w:r>
+        <w:rPr>
+          <w:highlight w:val="yellow"/>
+        </w:rPr>
+        <w:t xml:space="preserve">droughts </w:t>
+      </w:r>
+      <w:ins w:id="86" w:author="Gonzalez, Erika B." w:date="2020-02-25T11:38:00Z">
+        <w:r>
+          <w:rPr>
+            <w:highlight w:val="yellow"/>
+          </w:rPr>
           <w:t xml:space="preserve">in </w:t>
         </w:r>
-        <w:del w:id="79" w:author="Pederson, Neil" w:date="2020-02-25T15:18:00Z">
+        <w:del w:id="87" w:author="Pederson, Neil" w:date="2020-02-25T15:18:00Z">
           <w:r>
+            <w:rPr>
+              <w:highlight w:val="yellow"/>
+            </w:rPr>
             <w:delText>the</w:delText>
           </w:r>
         </w:del>
       </w:ins>
-      <w:ins w:id="80" w:author="Pederson, Neil" w:date="2020-02-25T15:18:00Z">
-        <w:r>
+      <w:ins w:id="88" w:author="Pederson, Neil" w:date="2020-02-25T15:18:00Z">
+        <w:r>
+          <w:rPr>
+            <w:highlight w:val="yellow"/>
+          </w:rPr>
           <w:t>our</w:t>
         </w:r>
       </w:ins>
-      <w:ins w:id="81" w:author="Gonzalez, Erika B." w:date="2020-02-25T11:38:00Z">
-        <w:r>
+      <w:ins w:id="89" w:author="Gonzalez, Erika B." w:date="2020-02-25T11:38:00Z">
+        <w:r>
+          <w:rPr>
+            <w:highlight w:val="yellow"/>
+          </w:rPr>
           <w:t xml:space="preserve"> study </w:t>
         </w:r>
-        <w:del w:id="82" w:author="Pederson, Neil" w:date="2020-02-25T15:18:00Z">
+        <w:del w:id="90" w:author="Pederson, Neil" w:date="2020-02-25T15:18:00Z">
           <w:r>
+            <w:rPr>
+              <w:highlight w:val="yellow"/>
+            </w:rPr>
             <w:delText>area</w:delText>
           </w:r>
         </w:del>
       </w:ins>
-      <w:ins w:id="83" w:author="Pederson, Neil" w:date="2020-02-25T15:18:00Z">
-        <w:r>
+      <w:ins w:id="91" w:author="Pederson, Neil" w:date="2020-02-25T15:18:00Z">
+        <w:r>
+          <w:rPr>
+            <w:highlight w:val="yellow"/>
+          </w:rPr>
           <w:t>site</w:t>
         </w:r>
       </w:ins>
-      <w:ins w:id="84" w:author="Gonzalez, Erika B." w:date="2020-02-25T11:38:00Z">
-        <w:r>
+      <w:ins w:id="92" w:author="Gonzalez, Erika B." w:date="2020-02-25T11:38:00Z">
+        <w:r>
+          <w:rPr>
+            <w:highlight w:val="yellow"/>
+          </w:rPr>
           <w:t xml:space="preserve">? </w:t>
         </w:r>
       </w:ins>
       <w:r>
+        <w:rPr>
+          <w:highlight w:val="yellow"/>
+        </w:rPr>
         <w:t xml:space="preserve">(Table 1). The greater susceptibility of larger trees to drought, similar to forests worldwide [@bennett_larger_2015], was driven primarily by their height [@liu_effect_1993; @stovall_tree_2019]. There was a marginal additional effect of crown exposure, with a tendency for lowest </w:t>
       </w:r>
-      <w:commentRangeStart w:id="85"/>
-      <m:oMath>
-        <m:r>
-          <w:rPr>
-            <w:rFonts w:ascii="Cambria Math" w:hAnsi="Cambria Math"/>
+      <w:commentRangeStart w:id="93"/>
+      <m:oMath>
+        <m:r>
+          <w:rPr>
+            <w:rFonts w:ascii="Cambria Math" w:hAnsi="Cambria Math"/>
+            <w:highlight w:val="yellow"/>
           </w:rPr>
           <m:t>Rt</m:t>
         </m:r>
-        <w:commentRangeEnd w:id="85"/>
+        <w:commentRangeEnd w:id="93"/>
         <m:r>
           <m:rPr>
             <m:sty m:val="p"/>
           </m:rPr>
           <w:rPr>
             <w:rStyle w:val="CommentReference"/>
-          </w:rPr>
-          <w:commentReference w:id="85"/>
-        </m:r>
-      </m:oMath>
-      <w:r>
+            <w:highlight w:val="yellow"/>
+          </w:rPr>
+          <w:commentReference w:id="93"/>
+        </m:r>
+      </m:oMath>
+      <w:r>
+        <w:rPr>
+          <w:highlight w:val="yellow"/>
+        </w:rPr>
         <w:t xml:space="preserve"> among the most exposed (dominant) and suppressed trees. There was no evidence that soil water availability increased drought resistance; in contrast, trees in wetter topographic positions had lower </w:t>
       </w:r>
       <m:oMath>
         <m:r>
           <w:rPr>
             <w:rFonts w:ascii="Cambria Math" w:hAnsi="Cambria Math"/>
+            <w:highlight w:val="yellow"/>
           </w:rPr>
           <m:t>Rt</m:t>
         </m:r>
       </m:oMath>
       <w:r>
+        <w:rPr>
+          <w:highlight w:val="yellow"/>
+        </w:rPr>
         <w:t xml:space="preserve"> (consistent with @zuleta_drought-induced_2017; @stovall_tree_2019), and the larger potential rooting volume of large trees provided no advantage in the drier microenvironments. The negative effect of height on </w:t>
       </w:r>
       <m:oMath>
         <m:r>
           <w:rPr>
             <w:rFonts w:ascii="Cambria Math" w:hAnsi="Cambria Math"/>
+            <w:highlight w:val="yellow"/>
           </w:rPr>
           <m:t>Rt</m:t>
         </m:r>
       </m:oMath>
       <w:r>
+        <w:rPr>
+          <w:highlight w:val="yellow"/>
+        </w:rPr>
         <w:t xml:space="preserve"> held </w:t>
       </w:r>
-      <w:del w:id="86" w:author="McShea, William J." w:date="2020-02-21T15:23:00Z">
-        <w:r>
+      <w:del w:id="94" w:author="McShea, William J." w:date="2020-02-21T15:23:00Z">
+        <w:r>
+          <w:rPr>
+            <w:highlight w:val="yellow"/>
+          </w:rPr>
           <w:delText>when</w:delText>
         </w:r>
       </w:del>
-      <w:ins w:id="87" w:author="McShea, William J." w:date="2020-02-21T15:23:00Z">
-        <w:r>
+      <w:ins w:id="95" w:author="McShea, William J." w:date="2020-02-21T15:23:00Z">
+        <w:r>
+          <w:rPr>
+            <w:highlight w:val="yellow"/>
+          </w:rPr>
           <w:t xml:space="preserve"> after</w:t>
         </w:r>
       </w:ins>
-      <w:del w:id="88" w:author="McShea, William J." w:date="2020-02-21T15:23:00Z">
-        <w:r>
+      <w:del w:id="96" w:author="McShea, William J." w:date="2020-02-21T15:23:00Z">
+        <w:r>
+          <w:rPr>
+            <w:highlight w:val="yellow"/>
+          </w:rPr>
           <w:delText xml:space="preserve"> also</w:delText>
         </w:r>
       </w:del>
       <w:r>
+        <w:rPr>
+          <w:highlight w:val="yellow"/>
+        </w:rPr>
         <w:t xml:space="preserve"> accounting for species’ traits. Drought sensitivity was not consistently linked to species’ </w:t>
       </w:r>
       <m:oMath>
         <m:r>
           <w:rPr>
             <w:rFonts w:ascii="Cambria Math" w:hAnsi="Cambria Math"/>
+            <w:highlight w:val="yellow"/>
           </w:rPr>
           <m:t>LMA</m:t>
         </m:r>
       </m:oMath>
       <w:r>
+        <w:rPr>
+          <w:highlight w:val="yellow"/>
+        </w:rPr>
         <w:t xml:space="preserve">, </w:t>
       </w:r>
       <m:oMath>
         <m:r>
           <w:rPr>
             <w:rFonts w:ascii="Cambria Math" w:hAnsi="Cambria Math"/>
+            <w:highlight w:val="yellow"/>
           </w:rPr>
           <m:t>WD</m:t>
         </m:r>
       </m:oMath>
       <w:r>
+        <w:rPr>
+          <w:highlight w:val="yellow"/>
+        </w:rPr>
         <w:t>, or xylem architecture, but was negatively correlated with the leaf hydraulic traits (</w:t>
       </w:r>
       <m:oMath>
         <m:r>
           <w:rPr>
             <w:rFonts w:ascii="Cambria Math" w:hAnsi="Cambria Math"/>
+            <w:highlight w:val="yellow"/>
           </w:rPr>
           <m:t>PL</m:t>
         </m:r>
@@ -4170,6 +4415,7 @@
             <m:ctrlPr>
               <w:rPr>
                 <w:rFonts w:ascii="Cambria Math" w:hAnsi="Cambria Math"/>
+                <w:highlight w:val="yellow"/>
               </w:rPr>
             </m:ctrlPr>
           </m:sSubPr>
@@ -4177,6 +4423,7 @@
             <m:r>
               <w:rPr>
                 <w:rFonts w:ascii="Cambria Math" w:hAnsi="Cambria Math"/>
+                <w:highlight w:val="yellow"/>
               </w:rPr>
               <m:t>A</m:t>
             </m:r>
@@ -4185,6 +4432,7 @@
             <m:r>
               <w:rPr>
                 <w:rFonts w:ascii="Cambria Math" w:hAnsi="Cambria Math"/>
+                <w:highlight w:val="yellow"/>
               </w:rPr>
               <m:t>dry</m:t>
             </m:r>
@@ -4192,6 +4440,9 @@
         </m:sSub>
       </m:oMath>
       <w:r>
+        <w:rPr>
+          <w:highlight w:val="yellow"/>
+        </w:rPr>
         <w:t xml:space="preserve">, </w:t>
       </w:r>
       <m:oMath>
@@ -4200,6 +4451,7 @@
             <m:ctrlPr>
               <w:rPr>
                 <w:rFonts w:ascii="Cambria Math" w:hAnsi="Cambria Math"/>
+                <w:highlight w:val="yellow"/>
               </w:rPr>
             </m:ctrlPr>
           </m:sSubPr>
@@ -4207,6 +4459,7 @@
             <m:r>
               <w:rPr>
                 <w:rFonts w:ascii="Cambria Math" w:hAnsi="Cambria Math"/>
+                <w:highlight w:val="yellow"/>
               </w:rPr>
               <m:t>π</m:t>
             </m:r>
@@ -4215,6 +4468,7 @@
             <m:r>
               <w:rPr>
                 <w:rFonts w:ascii="Cambria Math" w:hAnsi="Cambria Math"/>
+                <w:highlight w:val="yellow"/>
               </w:rPr>
               <m:t>tlp</m:t>
             </m:r>
@@ -4222,12 +4476,16 @@
         </m:sSub>
       </m:oMath>
       <w:r>
+        <w:rPr>
+          <w:highlight w:val="yellow"/>
+        </w:rPr>
         <w:t xml:space="preserve">) in the top overall model and the top models for two of the three individual droughts [@scoffoni_leaf_2014;@bartlett_correlations_2016; @medeiros_extensive_2019]. This is a novel finding in that </w:t>
       </w:r>
       <m:oMath>
         <m:r>
           <w:rPr>
             <w:rFonts w:ascii="Cambria Math" w:hAnsi="Cambria Math"/>
+            <w:highlight w:val="yellow"/>
           </w:rPr>
           <m:t>PL</m:t>
         </m:r>
@@ -4236,6 +4494,7 @@
             <m:ctrlPr>
               <w:rPr>
                 <w:rFonts w:ascii="Cambria Math" w:hAnsi="Cambria Math"/>
+                <w:highlight w:val="yellow"/>
               </w:rPr>
             </m:ctrlPr>
           </m:sSubPr>
@@ -4243,6 +4502,7 @@
             <m:r>
               <w:rPr>
                 <w:rFonts w:ascii="Cambria Math" w:hAnsi="Cambria Math"/>
+                <w:highlight w:val="yellow"/>
               </w:rPr>
               <m:t>A</m:t>
             </m:r>
@@ -4251,6 +4511,7 @@
             <m:r>
               <w:rPr>
                 <w:rFonts w:ascii="Cambria Math" w:hAnsi="Cambria Math"/>
+                <w:highlight w:val="yellow"/>
               </w:rPr>
               <m:t>dry</m:t>
             </m:r>
@@ -4258,6 +4519,9 @@
         </m:sSub>
       </m:oMath>
       <w:r>
+        <w:rPr>
+          <w:highlight w:val="yellow"/>
+        </w:rPr>
         <w:t xml:space="preserve"> and </w:t>
       </w:r>
       <m:oMath>
@@ -4266,6 +4530,7 @@
             <m:ctrlPr>
               <w:rPr>
                 <w:rFonts w:ascii="Cambria Math" w:hAnsi="Cambria Math"/>
+                <w:highlight w:val="yellow"/>
               </w:rPr>
             </m:ctrlPr>
           </m:sSubPr>
@@ -4273,6 +4538,7 @@
             <m:r>
               <w:rPr>
                 <w:rFonts w:ascii="Cambria Math" w:hAnsi="Cambria Math"/>
+                <w:highlight w:val="yellow"/>
               </w:rPr>
               <m:t>π</m:t>
             </m:r>
@@ -4281,6 +4547,7 @@
             <m:r>
               <w:rPr>
                 <w:rFonts w:ascii="Cambria Math" w:hAnsi="Cambria Math"/>
+                <w:highlight w:val="yellow"/>
               </w:rPr>
               <m:t>tlp</m:t>
             </m:r>
@@ -4288,45 +4555,60 @@
         </m:sSub>
       </m:oMath>
       <w:r>
+        <w:rPr>
+          <w:highlight w:val="yellow"/>
+        </w:rPr>
         <w:t xml:space="preserve"> have not previously been linked to drought growth responses. The direction of responses was mostly consistent across droughts, supporting the </w:t>
       </w:r>
-      <w:del w:id="89" w:author="Gonzalez, Erika B." w:date="2020-02-25T11:40:00Z">
-        <w:r>
+      <w:del w:id="97" w:author="Gonzalez, Erika B." w:date="2020-02-25T11:40:00Z">
+        <w:r>
+          <w:rPr>
+            <w:highlight w:val="yellow"/>
+          </w:rPr>
           <w:delText xml:space="preserve">conclusion </w:delText>
         </w:r>
       </w:del>
-      <w:ins w:id="90" w:author="Gonzalez, Erika B." w:date="2020-02-25T11:40:00Z">
-        <w:r>
+      <w:ins w:id="98" w:author="Gonzalez, Erika B." w:date="2020-02-25T11:40:00Z">
+        <w:r>
+          <w:rPr>
+            <w:highlight w:val="yellow"/>
+          </w:rPr>
           <w:t xml:space="preserve">premise </w:t>
         </w:r>
       </w:ins>
       <w:r>
-        <w:t xml:space="preserve">that they were driven by fundamental physiological mechanisms. However, the strengths of each predictor </w:t>
-      </w:r>
-      <w:commentRangeStart w:id="91"/>
+        <w:rPr>
+          <w:highlight w:val="yellow"/>
+        </w:rPr>
+        <w:t>that they were driven by fundamental physiological mechanisms. However, the strengths of each</w:t>
+      </w:r>
+      <w:r>
+        <w:t xml:space="preserve"> predictor </w:t>
+      </w:r>
+      <w:commentRangeStart w:id="99"/>
       <w:r>
         <w:t xml:space="preserve">varied across droughts </w:t>
       </w:r>
-      <w:commentRangeEnd w:id="91"/>
+      <w:commentRangeEnd w:id="99"/>
       <w:r>
         <w:rPr>
           <w:rStyle w:val="CommentReference"/>
         </w:rPr>
-        <w:commentReference w:id="91"/>
+        <w:commentReference w:id="99"/>
       </w:r>
       <w:r>
         <w:t xml:space="preserve">(Tables 4-5), indicating that drought characteristics interact with tree size, microenvironment, and traits to shape which individuals are most affected. </w:t>
       </w:r>
-      <w:commentRangeStart w:id="92"/>
+      <w:commentRangeStart w:id="100"/>
       <w:r>
         <w:t>These findings significantly advance our knowledge of the factors that confer vulnerability or resistance on trees during drought.</w:t>
       </w:r>
-      <w:commentRangeEnd w:id="92"/>
+      <w:commentRangeEnd w:id="100"/>
       <w:r>
         <w:rPr>
           <w:rStyle w:val="CommentReference"/>
         </w:rPr>
-        <w:commentReference w:id="92"/>
+        <w:commentReference w:id="100"/>
       </w:r>
     </w:p>
     <w:p>
@@ -4334,69 +4616,120 @@
         <w:pStyle w:val="BodyText"/>
       </w:pPr>
       <w:r>
-        <w:t xml:space="preserve">The droughts considered here were of a magnitude that has occurred with an average frequency of approximately one per 10-15 years (Fig. 1a, @helcoski_growing_2019) and had modest impacts on tree growth (Fig. 1b). These droughts were classified as severe (1977) or extreme (1966, 1999) according to the PDSI metric and have been linked to tree mortality in the eastern United States [@druckenbrod_redefining_2019]; however, extreme, multiannual droughts </w:t>
-      </w:r>
-      <w:del w:id="93" w:author="Pederson, Neil" w:date="2020-02-25T15:21:00Z">
-        <w:r>
+        <w:t>The droughts considered here were of a magnitude that has occurred with an average frequency of approximately one per 10-15 years (Fig. 1a, @helcoski_growing_2019) and had modest impacts on tree growth (Fig. 1b). These droughts were classified as severe (1977) or extreme (1966, 1999) according to the PDSI metric and have been linked to tree mortality in the eastern United States [@druckenbrod_redefining_2</w:t>
+      </w:r>
+      <w:r>
+        <w:rPr>
+          <w:highlight w:val="yellow"/>
+        </w:rPr>
+        <w:t xml:space="preserve">019]; however, extreme, multiannual droughts </w:t>
+      </w:r>
+      <w:del w:id="101" w:author="Pederson, Neil" w:date="2020-02-25T15:21:00Z">
+        <w:r>
+          <w:rPr>
+            <w:highlight w:val="yellow"/>
+          </w:rPr>
           <w:delText>(“</w:delText>
         </w:r>
       </w:del>
-      <w:ins w:id="94" w:author="Pederson, Neil" w:date="2020-02-25T15:21:00Z">
-        <w:r>
+      <w:ins w:id="102" w:author="Pederson, Neil" w:date="2020-02-25T15:21:00Z">
+        <w:r>
+          <w:rPr>
+            <w:highlight w:val="yellow"/>
+          </w:rPr>
           <w:t>or so-called “</w:t>
         </w:r>
       </w:ins>
       <w:r>
+        <w:rPr>
+          <w:highlight w:val="yellow"/>
+        </w:rPr>
         <w:t>megadroughts</w:t>
       </w:r>
-      <w:del w:id="95" w:author="Pederson, Neil" w:date="2020-02-25T15:21:00Z">
-        <w:r>
+      <w:del w:id="103" w:author="Pederson, Neil" w:date="2020-02-25T15:21:00Z">
+        <w:r>
+          <w:rPr>
+            <w:highlight w:val="yellow"/>
+          </w:rPr>
           <w:delText xml:space="preserve">”) </w:delText>
         </w:r>
       </w:del>
-      <w:ins w:id="96" w:author="Pederson, Neil" w:date="2020-02-25T15:21:00Z">
-        <w:r>
-          <w:t xml:space="preserve">”, droughts of 10 years or more, </w:t>
+      <w:ins w:id="104" w:author="Pederson, Neil" w:date="2020-02-25T15:21:00Z">
+        <w:r>
+          <w:rPr>
+            <w:highlight w:val="yellow"/>
+          </w:rPr>
+          <w:t>”,</w:t>
+        </w:r>
+        <w:r>
+          <w:t xml:space="preserve"> </w:t>
+        </w:r>
+        <w:r>
+          <w:rPr>
+            <w:highlight w:val="red"/>
+          </w:rPr>
+          <w:t>droughts of 10 years or more,</w:t>
+        </w:r>
+        <w:r>
+          <w:t xml:space="preserve"> </w:t>
         </w:r>
       </w:ins>
       <w:r>
-        <w:t xml:space="preserve">of the type that have triggered massive tree die-off in other regions (e.g., @allen_global_2010; @stovall_tree_2019) have not occurred in the Eastern United States within the past several decades [@clark_impacts_2016]. Of the droughts considered here, the 1966 drought, which was preceded by two years of dry conditions (Fig. S2), severely stressed a larger portion of trees (Fig. 1b). It may be notable that the tendency for large trees to have lowest resistance was most pronounced in this drought, consistent with other findings that this </w:t>
-      </w:r>
-      <w:del w:id="97" w:author="Gonzalez, Erika B." w:date="2020-02-25T11:43:00Z">
-        <w:r>
+        <w:t xml:space="preserve">of the type that have triggered massive tree die-off in other regions (e.g., @allen_global_2010; @stovall_tree_2019) have not occurred in the Eastern United States within the past several decades [@clark_impacts_2016]. Of the droughts considered here, the 1966 drought, which was preceded by two years of dry conditions (Fig. S2), severely stressed a larger portion of trees (Fig. 1b). </w:t>
+      </w:r>
+      <w:r>
+        <w:rPr>
+          <w:highlight w:val="yellow"/>
+        </w:rPr>
+        <w:t xml:space="preserve">It may be notable that the tendency for large trees to have lowest resistance was most pronounced in this drought, consistent with other findings that this </w:t>
+      </w:r>
+      <w:del w:id="105" w:author="Gonzalez, Erika B." w:date="2020-02-25T11:43:00Z">
+        <w:r>
+          <w:rPr>
+            <w:highlight w:val="yellow"/>
+          </w:rPr>
           <w:delText xml:space="preserve">tendency </w:delText>
         </w:r>
       </w:del>
-      <w:ins w:id="98" w:author="Gonzalez, Erika B." w:date="2020-02-25T11:43:00Z">
-        <w:r>
+      <w:ins w:id="106" w:author="Gonzalez, Erika B." w:date="2020-02-25T11:43:00Z">
+        <w:r>
+          <w:rPr>
+            <w:highlight w:val="yellow"/>
+          </w:rPr>
           <w:t xml:space="preserve">phycological response </w:t>
         </w:r>
       </w:ins>
       <w:r>
+        <w:rPr>
+          <w:highlight w:val="yellow"/>
+        </w:rPr>
         <w:lastRenderedPageBreak/>
-        <w:t xml:space="preserve">increases with drought strength [@bennett_larger_2015; @stovall_tree_2019]. Across all three droughts, the majority of trees experienced reduced growth, but a substantial portion had increased growth (Fig. 1b), potentially due to decreased leaf area of competitors during the </w:t>
-      </w:r>
-      <w:commentRangeStart w:id="99"/>
+        <w:t>increases with drought strength</w:t>
+      </w:r>
+      <w:r>
+        <w:t xml:space="preserve"> [@bennett_larger_2015; @stovall_tree_2019]. Across all three droughts, the majority of trees experienced reduced growth, but a substantial portion had increased growth (Fig. 1b), potentially due to decreased leaf area of competitors during the </w:t>
+      </w:r>
+      <w:commentRangeStart w:id="107"/>
       <w:r>
         <w:t>drought</w:t>
       </w:r>
-      <w:commentRangeEnd w:id="99"/>
+      <w:commentRangeEnd w:id="107"/>
       <w:r>
         <w:rPr>
           <w:rStyle w:val="CommentReference"/>
         </w:rPr>
-        <w:commentReference w:id="99"/>
-      </w:r>
-      <w:commentRangeStart w:id="100"/>
+        <w:commentReference w:id="107"/>
+      </w:r>
+      <w:commentRangeStart w:id="108"/>
       <w:r>
         <w:t xml:space="preserve">. It is likely because of the moderate impact of these droughts, along with other factors influencing tree growth, that our best models characterize only a modest amount of variation: 11-13% for all droughts combined, and 21-26% for each individual drought </w:t>
       </w:r>
-      <w:commentRangeEnd w:id="100"/>
+      <w:commentRangeEnd w:id="108"/>
       <w:r>
         <w:rPr>
           <w:rStyle w:val="CommentReference"/>
         </w:rPr>
-        <w:commentReference w:id="100"/>
+        <w:commentReference w:id="108"/>
       </w:r>
       <w:r>
         <w:t>(Table 5).</w:t>
@@ -4409,29 +4742,38 @@
       <w:r>
         <w:t xml:space="preserve">Our analysis indicates that tree height has a stronger influence on drought response than does canopy position (Tables 1,4,5). This is consistent with, and reinforces, previous findings that biophysical constraints make it impossible for trees to efficiently transport water to great heights and simultaneously maintain strong resistance and resilience to drought-induced embolism [@olson_plant_2018; @couvreur_water_2018; @roskilly_conflicting_2019]. However, this result must be interpreted with some caution, given that collinearity between the two variables (Fig. 2d) makes it impossible to confidently partition causality. Taller trees are more likely to be in dominant canopy positions (Fig. 2d) and, largely as a consequence of their position relative to others, face different microenvironments (Fig. 2a-b). Even under non-drought conditions, evaporative demand and maximum leaf temperatures increase with tree height [@smith_temperature_1977; @bretfeld_plant_2018; @kunert_revised_2017], and such conditions would incur </w:t>
       </w:r>
-      <w:del w:id="101" w:author="Gonzalez, Erika B." w:date="2020-02-25T11:46:00Z">
-        <w:r>
+      <w:del w:id="109" w:author="Gonzalez, Erika B." w:date="2020-02-25T11:46:00Z">
+        <w:r>
+          <w:rPr>
+            <w:highlight w:val="yellow"/>
+          </w:rPr>
           <w:delText xml:space="preserve">extra </w:delText>
         </w:r>
       </w:del>
-      <w:ins w:id="102" w:author="Gonzalez, Erika B." w:date="2020-02-25T11:46:00Z">
-        <w:r>
-          <w:t xml:space="preserve">additional </w:t>
+      <w:ins w:id="110" w:author="Gonzalez, Erika B." w:date="2020-02-25T11:46:00Z">
+        <w:r>
+          <w:rPr>
+            <w:highlight w:val="yellow"/>
+          </w:rPr>
+          <w:t>additional</w:t>
+        </w:r>
+        <w:r>
+          <w:t xml:space="preserve"> </w:t>
         </w:r>
       </w:ins>
       <w:r>
         <w:t xml:space="preserve">stress during drought, when solar radiation tends to be higher and less water is available for evaporative cooling of the leaves. However, some decoupling between height and canopy position is introduced by the configuration of neighboring trees (Fig. 2d) [@muller-landau_testing_2006], and height was an overall stronger predictor of drought response than crown </w:t>
       </w:r>
-      <w:commentRangeStart w:id="103"/>
+      <w:commentRangeStart w:id="111"/>
       <w:r>
         <w:t>position</w:t>
       </w:r>
-      <w:commentRangeEnd w:id="103"/>
+      <w:commentRangeEnd w:id="111"/>
       <w:r>
         <w:rPr>
           <w:rStyle w:val="CommentReference"/>
         </w:rPr>
-        <w:commentReference w:id="103"/>
+        <w:commentReference w:id="111"/>
       </w:r>
       <w:r>
         <w:t xml:space="preserve"> (Tables 1,4,5).</w:t>
@@ -4722,15 +5064,27 @@
         </m:sSub>
       </m:oMath>
       <w:r>
-        <w:t xml:space="preserve"> is higher in drought-intolerant tha</w:t>
-      </w:r>
-      <w:ins w:id="104" w:author="Stovall, Atticus (GSFC-618.0)[UNIVERSITIES SPACE RESEARCH ASSOCIATION]" w:date="2020-02-28T16:33:00Z">
-        <w:r>
+        <w:t xml:space="preserve"> is higher in drought-</w:t>
+      </w:r>
+      <w:r>
+        <w:rPr>
+          <w:highlight w:val="yellow"/>
+        </w:rPr>
+        <w:t>intolerant tha</w:t>
+      </w:r>
+      <w:ins w:id="112" w:author="Stovall, Atticus (GSFC-618.0)[UNIVERSITIES SPACE RESEARCH ASSOCIATION]" w:date="2020-02-28T16:33:00Z">
+        <w:r>
+          <w:rPr>
+            <w:highlight w:val="yellow"/>
+          </w:rPr>
           <w:t>n</w:t>
         </w:r>
       </w:ins>
-      <w:del w:id="105" w:author="Stovall, Atticus (GSFC-618.0)[UNIVERSITIES SPACE RESEARCH ASSOCIATION]" w:date="2020-02-28T16:33:00Z">
-        <w:r>
+      <w:del w:id="113" w:author="Stovall, Atticus (GSFC-618.0)[UNIVERSITIES SPACE RESEARCH ASSOCIATION]" w:date="2020-02-28T16:33:00Z">
+        <w:r>
+          <w:rPr>
+            <w:highlight w:val="yellow"/>
+          </w:rPr>
           <w:delText>t</w:delText>
         </w:r>
       </w:del>
@@ -4810,17 +5164,30 @@
         </m:sSub>
       </m:oMath>
       <w:r>
-        <w:t xml:space="preserve">, which can be measured relatively easily [@bartlett_rapid_2012; @scoffoni_leaf_2014], they hold promise for predicting drought growth responses across species. The importance of linking species’ traits to drought responses increases with tree species diversity; whereas it is feasible to study drought responses for all dominant species in most boreal and temperate forests (e.g., this study), this becomes difficult to impossible for species that don’t form annual rings, and for diverse tropical forests. Although progress is being made for the tropics [@schongart_dendroecological_2017], a full linkage </w:t>
-      </w:r>
-      <w:ins w:id="106" w:author="Stovall, Atticus (GSFC-618.0)[UNIVERSITIES SPACE RESEARCH ASSOCIATION]" w:date="2020-02-28T16:34:00Z">
-        <w:r>
+        <w:t xml:space="preserve">, which can be measured relatively easily [@bartlett_rapid_2012; @scoffoni_leaf_2014], they hold promise for predicting drought growth responses across species. The importance of linking species’ traits to drought responses increases with tree species diversity; whereas it is feasible to study drought responses for all dominant species in most boreal and temperate forests (e.g., this study), this becomes difficult to impossible for species that don’t form annual rings, and for diverse tropical forests. Although progress is being made for the tropics [@schongart_dendroecological_2017], a </w:t>
+      </w:r>
+      <w:r>
+        <w:rPr>
+          <w:highlight w:val="yellow"/>
+        </w:rPr>
+        <w:t xml:space="preserve">full linkage </w:t>
+      </w:r>
+      <w:ins w:id="114" w:author="Stovall, Atticus (GSFC-618.0)[UNIVERSITIES SPACE RESEARCH ASSOCIATION]" w:date="2020-02-28T16:34:00Z">
+        <w:r>
+          <w:rPr>
+            <w:highlight w:val="yellow"/>
+          </w:rPr>
           <w:t xml:space="preserve">of </w:t>
         </w:r>
       </w:ins>
-      <w:bookmarkStart w:id="107" w:name="_GoBack"/>
-      <w:bookmarkEnd w:id="107"/>
-      <w:r>
-        <w:t>hydraulic traits to drought responses would be invaluable for forecasting how little-known species and whole forests will respond to future droughts (</w:t>
+      <w:r>
+        <w:rPr>
+          <w:highlight w:val="yellow"/>
+        </w:rPr>
+        <w:t>hydraulic traits to drought responses would be invaluable for forecasting how little</w:t>
+      </w:r>
+      <w:r>
+        <w:t>-known species and whole forests will respond to future droughts (</w:t>
       </w:r>
       <w:r>
         <w:rPr>
@@ -4848,7 +5215,7 @@
       <w:r>
         <w:t xml:space="preserve"> makes trees vulnerable, even if their crowns are somewhat protected by neighbors, whereas solitary trees or the dominant trees in young regrowth forests should be less vulnerable. This would suggest that, all else being equal, mature forests would be more vulnerable to drought than young forests with short trees; however, root water access may limit the young forests [@bretfeld_plant_2018], and species traits often shift as forests age. Early successional species at our site (</w:t>
       </w:r>
-      <w:commentRangeStart w:id="108"/>
+      <w:commentRangeStart w:id="115"/>
       <w:r>
         <w:rPr>
           <w:i/>
@@ -4888,13 +5255,13 @@
         </w:rPr>
         <w:t>americana</w:t>
       </w:r>
-      <w:commentRangeEnd w:id="108"/>
+      <w:commentRangeEnd w:id="115"/>
       <w:proofErr w:type="spellEnd"/>
       <w:r>
         <w:rPr>
           <w:rStyle w:val="CommentReference"/>
         </w:rPr>
-        <w:commentReference w:id="108"/>
+        <w:commentReference w:id="115"/>
       </w:r>
       <w:r>
         <w:t>) display a mix of traits conferring drought tolerance and resistance (Table 3), and further research on how hydraulic traits and drought vulnerability change over the course of succession would be valuable for addressing how drought tolerance changes as forests age [e.g. @rodriguez-caton_long-term_2015]. In the meantime, the results of this study advance our knowledge of the factors conferring drought vulnerability and resistance in a mature forest, opening the door for more accurate forecasting of forest responses to future drought.</w:t>
@@ -4904,8 +5271,8 @@
       <w:pPr>
         <w:pStyle w:val="Heading3"/>
       </w:pPr>
-      <w:bookmarkStart w:id="109" w:name="acknowledgements"/>
-      <w:bookmarkEnd w:id="109"/>
+      <w:bookmarkStart w:id="117" w:name="acknowledgements"/>
+      <w:bookmarkEnd w:id="117"/>
       <w:r>
         <w:lastRenderedPageBreak/>
         <w:t>Acknowledgements</w:t>
@@ -4918,49 +5285,41 @@
       <w:r>
         <w:t>We especially thank the numerous researchers who helped to collect the data used here, in particular Jennifer C. McGarvey, Jonathan R. Thom</w:t>
       </w:r>
-      <w:ins w:id="110" w:author="McShea, William J." w:date="2020-02-21T15:28:00Z">
+      <w:ins w:id="118" w:author="McShea, William J." w:date="2020-02-21T15:28:00Z">
         <w:r>
           <w:t>ps</w:t>
         </w:r>
       </w:ins>
-      <w:del w:id="111" w:author="McShea, William J." w:date="2020-02-21T15:28:00Z">
+      <w:del w:id="119" w:author="McShea, William J." w:date="2020-02-21T15:28:00Z">
         <w:r>
           <w:delText>sp</w:delText>
         </w:r>
       </w:del>
       <w:r>
-        <w:t xml:space="preserve">on, and Victoria </w:t>
+        <w:t xml:space="preserve">on, and Victoria Meakem for original collection and processing of cores. Thanks also to Camila Medeiros for guidance on hydraulic and functional trait measurements, Edward </w:t>
       </w:r>
       <w:proofErr w:type="spellStart"/>
       <w:r>
-        <w:t>Meakem</w:t>
+        <w:t>Brzostek’s</w:t>
       </w:r>
       <w:proofErr w:type="spellEnd"/>
       <w:r>
-        <w:t xml:space="preserve"> for original collection and processing of cores. Thanks also to Camila Medeiros for guidance on hydraulic and functional trait measurements, Edward </w:t>
+        <w:t xml:space="preserve"> lab for collaboration on leaf sampling, and Maya </w:t>
       </w:r>
       <w:proofErr w:type="spellStart"/>
       <w:r>
-        <w:t>Brzostek’s</w:t>
+        <w:t>Prestipino</w:t>
       </w:r>
       <w:proofErr w:type="spellEnd"/>
       <w:r>
-        <w:t xml:space="preserve"> lab for collaboration on leaf sampling, and Maya </w:t>
+        <w:t xml:space="preserve"> for data collection. Funding for the establishment of the SCBI ForestGEO Large Forest Dynamics Plot was provided by the Smithsonian-led Forest Global Earth Observatory (ForestGEO), the Smithsonian Institution, and the HSBC Climate Partnership. This study was funded by ForestGEO, a Virginia Native Plant Society grant to KAT and AJT, and support from the Harvard Forest and National Science Foundation which supports the </w:t>
       </w:r>
       <w:proofErr w:type="spellStart"/>
       <w:r>
-        <w:t>Prestipino</w:t>
+        <w:t>PalEON</w:t>
       </w:r>
       <w:proofErr w:type="spellEnd"/>
       <w:r>
-        <w:t xml:space="preserve"> for data collection. Funding for the establishment of the SCBI ForestGEO Large Forest Dynamics Plot was provided by the Smithsonian-led Forest Global Earth Observatory (ForestGEO), the Smithsonian Institution, and the HSBC Climate Partnership. This study was funded by ForestGEO, a Virginia Native Plant Society grant to KAT and AJT, and support from the Harvard Forest and National Science Foundation which supports the </w:t>
-      </w:r>
-      <w:proofErr w:type="spellStart"/>
-      <w:r>
-        <w:t>PalEON</w:t>
-      </w:r>
-      <w:proofErr w:type="spellEnd"/>
-      <w:r>
         <w:t xml:space="preserve"> project (NSF EF-1241930) for NP.</w:t>
       </w:r>
     </w:p>
@@ -4968,8 +5327,8 @@
       <w:pPr>
         <w:pStyle w:val="Heading3"/>
       </w:pPr>
-      <w:bookmarkStart w:id="112" w:name="author-contribution"/>
-      <w:bookmarkEnd w:id="112"/>
+      <w:bookmarkStart w:id="120" w:name="author-contribution"/>
+      <w:bookmarkEnd w:id="120"/>
       <w:r>
         <w:t>Author Contribution</w:t>
       </w:r>
@@ -4994,7 +5353,7 @@
 
 <file path=word/comments.xml><?xml version="1.0" encoding="utf-8"?>
 <w:comments xmlns:wpc="http://schemas.microsoft.com/office/word/2010/wordprocessingCanvas" xmlns:cx="http://schemas.microsoft.com/office/drawing/2014/chartex" xmlns:cx1="http://schemas.microsoft.com/office/drawing/2015/9/8/chartex" xmlns:cx2="http://schemas.microsoft.com/office/drawing/2015/10/21/chartex" xmlns:cx3="http://schemas.microsoft.com/office/drawing/2016/5/9/chartex" xmlns:cx4="http://schemas.microsoft.com/office/drawing/2016/5/10/chartex" xmlns:cx5="http://schemas.microsoft.com/office/drawing/2016/5/11/chartex" xmlns:cx6="http://schemas.microsoft.com/office/drawing/2016/5/12/chartex" xmlns:cx7="http://schemas.microsoft.com/office/drawing/2016/5/13/chartex" xmlns:cx8="http://schemas.microsoft.com/office/drawing/2016/5/14/chartex" xmlns:mc="http://schemas.openxmlformats.org/markup-compatibility/2006" xmlns:aink="http://schemas.microsoft.com/office/drawing/2016/ink" xmlns:am3d="http://schemas.microsoft.com/office/drawing/2017/model3d" xmlns:o="urn:schemas-microsoft-com:office:office" xmlns:r="http://schemas.openxmlformats.org/officeDocument/2006/relationships" xmlns:m="http://schemas.openxmlformats.org/officeDocument/2006/math" xmlns:v="urn:schemas-microsoft-com:vml" xmlns:wp14="http://schemas.microsoft.com/office/word/2010/wordprocessingDrawing" xmlns:wp="http://schemas.openxmlformats.org/drawingml/2006/wordprocessingDrawing" xmlns:w10="urn:schemas-microsoft-com:office:word" xmlns:w="http://schemas.openxmlformats.org/wordprocessingml/2006/main" xmlns:w14="http://schemas.microsoft.com/office/word/2010/wordml" xmlns:w15="http://schemas.microsoft.com/office/word/2012/wordml" xmlns:w16cid="http://schemas.microsoft.com/office/word/2016/wordml/cid" xmlns:w16se="http://schemas.microsoft.com/office/word/2015/wordml/symex" xmlns:wpg="http://schemas.microsoft.com/office/word/2010/wordprocessingGroup" xmlns:wpi="http://schemas.microsoft.com/office/word/2010/wordprocessingInk" xmlns:wne="http://schemas.microsoft.com/office/word/2006/wordml" xmlns:wps="http://schemas.microsoft.com/office/word/2010/wordprocessingShape" mc:Ignorable="w14 w15 w16se w16cid wp14">
-  <w:comment w:id="7" w:author="Pederson, Neil" w:date="2020-02-25T14:38:00Z" w:initials="PN">
+  <w:comment w:id="11" w:author="Pederson, Neil" w:date="2020-02-25T14:38:00Z" w:initials="PN">
     <w:p>
       <w:pPr>
         <w:pStyle w:val="CommentText"/>
@@ -5013,7 +5372,7 @@
       </w:r>
     </w:p>
   </w:comment>
-  <w:comment w:id="8" w:author="Stovall, Atticus (GSFC-618.0)[UNIVERSITIES SPACE RESEARCH ASSOCIATION]" w:date="2020-02-27T16:01:00Z" w:initials="SA(SRA">
+  <w:comment w:id="12" w:author="Stovall, Atticus (GSFC-618.0)[UNIVERSITIES SPACE RESEARCH ASSOCIATION]" w:date="2020-02-27T16:01:00Z" w:initials="SA(SRA">
     <w:p>
       <w:pPr>
         <w:pStyle w:val="CommentText"/>
@@ -5029,7 +5388,7 @@
       </w:r>
     </w:p>
   </w:comment>
-  <w:comment w:id="9" w:author="McShea, William J." w:date="2020-02-20T14:10:00Z" w:initials="MWJ">
+  <w:comment w:id="13" w:author="McShea, William J." w:date="2020-02-20T14:10:00Z" w:initials="MWJ">
     <w:p>
       <w:pPr>
         <w:pStyle w:val="CommentText"/>
@@ -5045,10 +5404,13 @@
       </w:r>
     </w:p>
   </w:comment>
-  <w:comment w:id="13" w:author="Pederson, Neil" w:date="2020-02-25T14:44:00Z" w:initials="PN">
+  <w:comment w:id="21" w:author="Pederson, Neil" w:date="2020-02-25T14:44:00Z" w:initials="PN">
     <w:p>
       <w:pPr>
         <w:pStyle w:val="CommentText"/>
+        <w:rPr>
+          <w:highlight w:val="yellow"/>
+        </w:rPr>
       </w:pPr>
       <w:r>
         <w:rPr>
@@ -5057,23 +5419,47 @@
         <w:annotationRef/>
       </w:r>
       <w:r>
+        <w:rPr>
+          <w:highlight w:val="yellow"/>
+        </w:rPr>
         <w:t xml:space="preserve">Good paper to cite is this one: </w:t>
       </w:r>
       <w:hyperlink r:id="rId1" w:history="1">
         <w:r>
           <w:rPr>
             <w:rStyle w:val="Hyperlink"/>
-          </w:rPr>
-          <w:t>https://advances.sciencemag.org/content/1/1/e1400082?</w:t>
+            <w:highlight w:val="yellow"/>
+          </w:rPr>
+          <w:t>https://advances.scie</w:t>
+        </w:r>
+        <w:r>
+          <w:rPr>
+            <w:rStyle w:val="Hyperlink"/>
+            <w:highlight w:val="yellow"/>
+          </w:rPr>
+          <w:t>n</w:t>
+        </w:r>
+        <w:r>
+          <w:rPr>
+            <w:rStyle w:val="Hyperlink"/>
+            <w:highlight w:val="yellow"/>
+          </w:rPr>
+          <w:t>cemag.org/content/1/1/e1400082?</w:t>
         </w:r>
       </w:hyperlink>
       <w:r>
+        <w:rPr>
+          <w:highlight w:val="yellow"/>
+        </w:rPr>
         <w:t xml:space="preserve"> </w:t>
       </w:r>
     </w:p>
     <w:p>
       <w:pPr>
         <w:pStyle w:val="CommentText"/>
+        <w:rPr>
+          <w:highlight w:val="yellow"/>
+        </w:rPr>
       </w:pPr>
     </w:p>
     <w:p>
@@ -5081,11 +5467,14 @@
         <w:pStyle w:val="CommentText"/>
       </w:pPr>
       <w:r>
+        <w:rPr>
+          <w:highlight w:val="yellow"/>
+        </w:rPr>
         <w:t>Benjamin I Cook’s work, in general shows this.</w:t>
       </w:r>
     </w:p>
   </w:comment>
-  <w:comment w:id="14" w:author="Gonzalez, Erika B." w:date="2020-02-25T10:13:00Z" w:initials="GEB">
+  <w:comment w:id="22" w:author="Gonzalez, Erika B." w:date="2020-02-25T10:13:00Z" w:initials="GEB">
     <w:p>
       <w:pPr>
         <w:pStyle w:val="Heading1"/>
@@ -5138,12 +5527,24 @@
           <w:rPr>
             <w:rStyle w:val="Hyperlink"/>
           </w:rPr>
-          <w:t>https://www.sciencedirect.com/science/article/pii/S0012825218306421</w:t>
+          <w:t>https://www.sciencedirect.com/science/article/pii/S00128252183</w:t>
+        </w:r>
+        <w:r>
+          <w:rPr>
+            <w:rStyle w:val="Hyperlink"/>
+          </w:rPr>
+          <w:t>0</w:t>
+        </w:r>
+        <w:r>
+          <w:rPr>
+            <w:rStyle w:val="Hyperlink"/>
+          </w:rPr>
+          <w:t>6421</w:t>
         </w:r>
       </w:hyperlink>
     </w:p>
   </w:comment>
-  <w:comment w:id="19" w:author="Gonzalez, Erika B." w:date="2020-02-25T10:30:00Z" w:initials="GEB">
+  <w:comment w:id="27" w:author="Gonzalez, Erika B." w:date="2020-02-25T10:30:00Z" w:initials="GEB">
     <w:p>
       <w:pPr>
         <w:pStyle w:val="CommentText"/>
@@ -5192,24 +5593,70 @@
           <w:rPr>
             <w:rStyle w:val="Hyperlink"/>
           </w:rPr>
-          <w:t>https://iopscience.iop.or</w:t>
-        </w:r>
+          <w:t>https://iopscience.iop.org/article/10.1088/1748-9326/aacadd/pdf</w:t>
+        </w:r>
+      </w:hyperlink>
+    </w:p>
+  </w:comment>
+  <w:comment w:id="28" w:author="Stovall, Atticus (GSFC-618.0)[UNIVERSITIES SPACE RESEARCH ASSOCIATION]" w:date="2020-02-28T15:51:00Z" w:initials="SA(SRA">
+    <w:p>
+      <w:pPr>
+        <w:pStyle w:val="CommentText"/>
+      </w:pPr>
+      <w:r>
+        <w:rPr>
+          <w:rStyle w:val="CommentReference"/>
+        </w:rPr>
+        <w:annotationRef/>
+      </w:r>
+      <w:r>
+        <w:rPr>
+          <w:highlight w:val="yellow"/>
+        </w:rPr>
+        <w:t>I would avoid this one. It has some methodological flaws that make their conclusions very shaky.</w:t>
+      </w:r>
+    </w:p>
+  </w:comment>
+  <w:comment w:id="29" w:author="Pederson, Neil" w:date="2020-02-25T14:47:00Z" w:initials="PN">
+    <w:p>
+      <w:pPr>
+        <w:pStyle w:val="CommentText"/>
+      </w:pPr>
+      <w:r>
+        <w:rPr>
+          <w:rStyle w:val="CommentReference"/>
+        </w:rPr>
+        <w:annotationRef/>
+      </w:r>
+      <w:r>
+        <w:t xml:space="preserve">This is tested a bit along the eastern US seaboard: </w:t>
+      </w:r>
+      <w:hyperlink r:id="rId4" w:history="1">
         <w:r>
           <w:rPr>
             <w:rStyle w:val="Hyperlink"/>
           </w:rPr>
-          <w:t>g</w:t>
+          <w:t>https://onlineli</w:t>
         </w:r>
         <w:r>
           <w:rPr>
             <w:rStyle w:val="Hyperlink"/>
           </w:rPr>
-          <w:t>/article/10.1088/1748-9326/aacadd/pdf</w:t>
+          <w:t>b</w:t>
+        </w:r>
+        <w:r>
+          <w:rPr>
+            <w:rStyle w:val="Hyperlink"/>
+          </w:rPr>
+          <w:t>rary.wiley.com/doi/full/10.1111/jbi.12462</w:t>
         </w:r>
       </w:hyperlink>
+      <w:r>
+        <w:t xml:space="preserve"> </w:t>
+      </w:r>
     </w:p>
   </w:comment>
-  <w:comment w:id="20" w:author="Stovall, Atticus (GSFC-618.0)[UNIVERSITIES SPACE RESEARCH ASSOCIATION]" w:date="2020-02-28T15:51:00Z" w:initials="SA(SRA">
+  <w:comment w:id="39" w:author="McShea, William J." w:date="2020-02-20T14:14:00Z" w:initials="MWJ">
     <w:p>
       <w:pPr>
         <w:pStyle w:val="CommentText"/>
@@ -5221,60 +5668,18 @@
         <w:annotationRef/>
       </w:r>
       <w:r>
-        <w:t>I would avoid this one. It has some methodological flaws that make their conclusions very shaky.</w:t>
+        <w:t>Loss or lost</w:t>
       </w:r>
     </w:p>
   </w:comment>
-  <w:comment w:id="21" w:author="Pederson, Neil" w:date="2020-02-25T14:47:00Z" w:initials="PN">
-    <w:p>
-      <w:pPr>
-        <w:pStyle w:val="CommentText"/>
-      </w:pPr>
-      <w:r>
-        <w:rPr>
-          <w:rStyle w:val="CommentReference"/>
-        </w:rPr>
-        <w:annotationRef/>
-      </w:r>
-      <w:r>
-        <w:t xml:space="preserve">This is tested a bit along the eastern US seaboard: </w:t>
-      </w:r>
-      <w:hyperlink r:id="rId4" w:history="1">
-        <w:r>
-          <w:rPr>
-            <w:rStyle w:val="Hyperlink"/>
-          </w:rPr>
-          <w:t>https://onlinelibrary.wiley.com/doi/full/10.1111/jbi.12462</w:t>
-        </w:r>
-      </w:hyperlink>
-      <w:r>
-        <w:t xml:space="preserve"> </w:t>
-      </w:r>
-    </w:p>
-  </w:comment>
-  <w:comment w:id="31" w:author="McShea, William J." w:date="2020-02-20T14:14:00Z" w:initials="MWJ">
-    <w:p>
-      <w:pPr>
-        <w:pStyle w:val="CommentText"/>
-      </w:pPr>
-      <w:r>
-        <w:rPr>
-          <w:rStyle w:val="CommentReference"/>
-        </w:rPr>
-        <w:annotationRef/>
-      </w:r>
-      <w:r>
-        <w:t>Loss or lost</w:t>
-      </w:r>
-    </w:p>
-  </w:comment>
-  <w:comment w:id="32" w:author="Gonzalez, Erika B." w:date="2020-02-25T10:45:00Z" w:initials="GEB">
+  <w:comment w:id="40" w:author="Gonzalez, Erika B." w:date="2020-02-25T10:45:00Z" w:initials="GEB">
     <w:p>
       <w:pPr>
         <w:pStyle w:val="CommentText"/>
         <w:rPr>
           <w:b/>
           <w:bCs/>
+          <w:highlight w:val="yellow"/>
         </w:rPr>
       </w:pPr>
       <w:r>
@@ -5284,17 +5689,24 @@
         <w:annotationRef/>
       </w:r>
       <w:r>
+        <w:rPr>
+          <w:highlight w:val="yellow"/>
+        </w:rPr>
         <w:t>Good to read and cite;</w:t>
       </w:r>
     </w:p>
     <w:p>
       <w:pPr>
         <w:pStyle w:val="CommentText"/>
+        <w:rPr>
+          <w:highlight w:val="yellow"/>
+        </w:rPr>
       </w:pPr>
       <w:r>
         <w:rPr>
           <w:b/>
           <w:bCs/>
+          <w:highlight w:val="yellow"/>
         </w:rPr>
         <w:t>Conifer radial growth response to recent seasonal warming and drought from the southwestern USA</w:t>
       </w:r>
@@ -5307,16 +5719,34 @@
         <w:r>
           <w:rPr>
             <w:rStyle w:val="Hyperlink"/>
-          </w:rPr>
-          <w:t>https://www.fs.fed.us/rm/pubs_journals/2018/rmrs_2018_truettner_c001.pdf</w:t>
+            <w:highlight w:val="yellow"/>
+          </w:rPr>
+          <w:t>https:/</w:t>
+        </w:r>
+        <w:r>
+          <w:rPr>
+            <w:rStyle w:val="Hyperlink"/>
+            <w:highlight w:val="yellow"/>
+          </w:rPr>
+          <w:t>/</w:t>
+        </w:r>
+        <w:r>
+          <w:rPr>
+            <w:rStyle w:val="Hyperlink"/>
+            <w:highlight w:val="yellow"/>
+          </w:rPr>
+          <w:t>www.fs.fed.us/rm/pubs_journals/2018/rmrs_2018_truettner_c001.pdf</w:t>
         </w:r>
       </w:hyperlink>
     </w:p>
   </w:comment>
-  <w:comment w:id="36" w:author="Pederson, Neil" w:date="2020-02-25T14:54:00Z" w:initials="PN">
+  <w:comment w:id="44" w:author="Pederson, Neil" w:date="2020-02-25T14:54:00Z" w:initials="PN">
     <w:p>
       <w:pPr>
         <w:pStyle w:val="CommentText"/>
+        <w:rPr>
+          <w:highlight w:val="yellow"/>
+        </w:rPr>
       </w:pPr>
       <w:r>
         <w:rPr>
@@ -5325,20 +5755,32 @@
         <w:annotationRef/>
       </w:r>
       <w:r>
+        <w:rPr>
+          <w:highlight w:val="yellow"/>
+        </w:rPr>
         <w:t xml:space="preserve">side note: in your region, there has been much less drought, fewer extended droughts, or less severe droughts during the period of field studies than vs the time of some of the oldest trees. Tree rings can help overcome </w:t>
       </w:r>
       <w:proofErr w:type="gramStart"/>
       <w:r>
+        <w:rPr>
+          <w:highlight w:val="yellow"/>
+        </w:rPr>
         <w:t>this limitation/many field studies</w:t>
       </w:r>
       <w:proofErr w:type="gramEnd"/>
       <w:r>
+        <w:rPr>
+          <w:highlight w:val="yellow"/>
+        </w:rPr>
         <w:t xml:space="preserve"> are biased to one of the wettest eras of the last 500 years:</w:t>
       </w:r>
     </w:p>
     <w:p>
       <w:pPr>
         <w:pStyle w:val="CommentText"/>
+        <w:rPr>
+          <w:highlight w:val="yellow"/>
+        </w:rPr>
       </w:pPr>
     </w:p>
     <w:p>
@@ -5349,8 +5791,23 @@
         <w:r>
           <w:rPr>
             <w:rStyle w:val="Hyperlink"/>
-          </w:rPr>
-          <w:t>https://onlinelibrary.wiley.com/doi/full/10.1111/gcb.12779</w:t>
+            <w:highlight w:val="yellow"/>
+          </w:rPr>
+          <w:t>https://onlin</w:t>
+        </w:r>
+        <w:r>
+          <w:rPr>
+            <w:rStyle w:val="Hyperlink"/>
+            <w:highlight w:val="yellow"/>
+          </w:rPr>
+          <w:t>e</w:t>
+        </w:r>
+        <w:r>
+          <w:rPr>
+            <w:rStyle w:val="Hyperlink"/>
+            <w:highlight w:val="yellow"/>
+          </w:rPr>
+          <w:t>library.wiley.com/doi/full/10.1111/gcb.12779</w:t>
         </w:r>
       </w:hyperlink>
       <w:r>
@@ -5358,7 +5815,7 @@
       </w:r>
     </w:p>
   </w:comment>
-  <w:comment w:id="45" w:author="McShea, William J." w:date="2020-02-20T14:19:00Z" w:initials="MWJ">
+  <w:comment w:id="53" w:author="McShea, William J." w:date="2020-02-20T14:19:00Z" w:initials="MWJ">
     <w:p>
       <w:pPr>
         <w:pStyle w:val="CommentText"/>
@@ -5374,7 +5831,7 @@
       </w:r>
     </w:p>
   </w:comment>
-  <w:comment w:id="46" w:author="McShea, William J." w:date="2020-02-20T14:18:00Z" w:initials="MWJ">
+  <w:comment w:id="54" w:author="McShea, William J." w:date="2020-02-20T14:18:00Z" w:initials="MWJ">
     <w:p>
       <w:pPr>
         <w:pStyle w:val="CommentText"/>
@@ -5390,7 +5847,7 @@
       </w:r>
     </w:p>
   </w:comment>
-  <w:comment w:id="50" w:author="Pederson, Neil" w:date="2020-02-25T14:58:00Z" w:initials="PN">
+  <w:comment w:id="58" w:author="Pederson, Neil" w:date="2020-02-25T14:58:00Z" w:initials="PN">
     <w:p>
       <w:pPr>
         <w:pStyle w:val="CommentText"/>
@@ -5402,11 +5859,14 @@
         <w:annotationRef/>
       </w:r>
       <w:r>
+        <w:rPr>
+          <w:highlight w:val="yellow"/>
+        </w:rPr>
         <w:t>Suggestion: briefly mention potentially important trends in climate over the study period, recent changes, or trends in the met data.  It gives context for the reader and Discussion</w:t>
       </w:r>
     </w:p>
   </w:comment>
-  <w:comment w:id="63" w:author="McShea, William J." w:date="2020-02-21T15:17:00Z" w:initials="MWJ">
+  <w:comment w:id="71" w:author="McShea, William J." w:date="2020-02-21T15:17:00Z" w:initials="MWJ">
     <w:p>
       <w:pPr>
         <w:pStyle w:val="CommentText"/>
@@ -5422,7 +5882,7 @@
       </w:r>
     </w:p>
   </w:comment>
-  <w:comment w:id="66" w:author="Pederson, Neil" w:date="2020-02-25T15:13:00Z" w:initials="PN">
+  <w:comment w:id="74" w:author="Pederson, Neil" w:date="2020-02-25T15:13:00Z" w:initials="PN">
     <w:p>
       <w:pPr>
         <w:pStyle w:val="CommentText"/>
@@ -5438,7 +5898,7 @@
       </w:r>
     </w:p>
   </w:comment>
-  <w:comment w:id="65" w:author="McShea, William J." w:date="2020-02-21T15:20:00Z" w:initials="MWJ">
+  <w:comment w:id="73" w:author="McShea, William J." w:date="2020-02-21T15:20:00Z" w:initials="MWJ">
     <w:p>
       <w:pPr>
         <w:pStyle w:val="CommentText"/>
@@ -5454,7 +5914,7 @@
       </w:r>
     </w:p>
   </w:comment>
-  <w:comment w:id="68" w:author="Pederson, Neil" w:date="2020-02-25T15:14:00Z" w:initials="PN">
+  <w:comment w:id="76" w:author="Pederson, Neil" w:date="2020-02-25T15:14:00Z" w:initials="PN">
     <w:p>
       <w:pPr>
         <w:pStyle w:val="CommentText"/>
@@ -5478,7 +5938,7 @@
       </w:r>
     </w:p>
   </w:comment>
-  <w:comment w:id="72" w:author="Pederson, Neil" w:date="2020-02-25T15:16:00Z" w:initials="PN">
+  <w:comment w:id="80" w:author="Pederson, Neil" w:date="2020-02-25T15:16:00Z" w:initials="PN">
     <w:p>
       <w:pPr>
         <w:pStyle w:val="CommentText"/>
@@ -5494,7 +5954,7 @@
       </w:r>
     </w:p>
   </w:comment>
-  <w:comment w:id="69" w:author="Stovall, Atticus (GSFC-618.0)[UNIVERSITIES SPACE RESEARCH ASSOCIATION]" w:date="2020-02-28T16:20:00Z" w:initials="SA(SRA">
+  <w:comment w:id="77" w:author="Stovall, Atticus (GSFC-618.0)[UNIVERSITIES SPACE RESEARCH ASSOCIATION]" w:date="2020-02-28T16:20:00Z" w:initials="SA(SRA">
     <w:p>
       <w:pPr>
         <w:pStyle w:val="CommentText"/>
@@ -5518,7 +5978,7 @@
       </w:r>
     </w:p>
   </w:comment>
-  <w:comment w:id="75" w:author="Pederson, Neil" w:date="2020-02-25T15:17:00Z" w:initials="PN">
+  <w:comment w:id="83" w:author="Pederson, Neil" w:date="2020-02-25T15:17:00Z" w:initials="PN">
     <w:p>
       <w:pPr>
         <w:pStyle w:val="CommentText"/>
@@ -5530,11 +5990,14 @@
         <w:annotationRef/>
       </w:r>
       <w:r>
+        <w:rPr>
+          <w:highlight w:val="yellow"/>
+        </w:rPr>
         <w:t>this section would be easier for a general audience with less acronyms.</w:t>
       </w:r>
     </w:p>
   </w:comment>
-  <w:comment w:id="76" w:author="McShea, William J." w:date="2020-02-21T15:21:00Z" w:initials="MWJ">
+  <w:comment w:id="84" w:author="McShea, William J." w:date="2020-02-21T15:21:00Z" w:initials="MWJ">
     <w:p>
       <w:pPr>
         <w:pStyle w:val="CommentText"/>
@@ -5550,7 +6013,7 @@
       </w:r>
     </w:p>
   </w:comment>
-  <w:comment w:id="85" w:author="Pederson, Neil" w:date="2020-02-25T15:18:00Z" w:initials="PN">
+  <w:comment w:id="93" w:author="Pederson, Neil" w:date="2020-02-25T15:18:00Z" w:initials="PN">
     <w:p>
       <w:pPr>
         <w:pStyle w:val="CommentText"/>
@@ -5566,7 +6029,7 @@
       </w:r>
     </w:p>
   </w:comment>
-  <w:comment w:id="91" w:author="Pederson, Neil" w:date="2020-02-25T15:20:00Z" w:initials="PN">
+  <w:comment w:id="99" w:author="Pederson, Neil" w:date="2020-02-25T15:20:00Z" w:initials="PN">
     <w:p>
       <w:pPr>
         <w:pStyle w:val="CommentText"/>
@@ -5582,7 +6045,7 @@
       </w:r>
     </w:p>
   </w:comment>
-  <w:comment w:id="92" w:author="McShea, William J." w:date="2020-02-21T15:24:00Z" w:initials="MWJ">
+  <w:comment w:id="100" w:author="McShea, William J." w:date="2020-02-21T15:24:00Z" w:initials="MWJ">
     <w:p>
       <w:pPr>
         <w:pStyle w:val="CommentText"/>
@@ -5598,7 +6061,7 @@
       </w:r>
     </w:p>
   </w:comment>
-  <w:comment w:id="99" w:author="Pederson, Neil" w:date="2020-02-25T15:22:00Z" w:initials="PN">
+  <w:comment w:id="107" w:author="Pederson, Neil" w:date="2020-02-25T15:22:00Z" w:initials="PN">
     <w:p>
       <w:pPr>
         <w:pStyle w:val="CommentText"/>
@@ -5610,11 +6073,14 @@
         <w:annotationRef/>
       </w:r>
       <w:r>
+        <w:rPr>
+          <w:highlight w:val="red"/>
+        </w:rPr>
         <w:t>Is the growth of some of these trees positively related to winter temperatures or spring, or even some months in the summer? Maybe they are driving some of the positive responses, too?</w:t>
       </w:r>
     </w:p>
   </w:comment>
-  <w:comment w:id="100" w:author="McShea, William J." w:date="2020-02-21T15:25:00Z" w:initials="MWJ">
+  <w:comment w:id="108" w:author="McShea, William J." w:date="2020-02-21T15:25:00Z" w:initials="MWJ">
     <w:p>
       <w:pPr>
         <w:pStyle w:val="CommentText"/>
@@ -5630,7 +6096,7 @@
       </w:r>
     </w:p>
   </w:comment>
-  <w:comment w:id="103" w:author="Pederson, Neil" w:date="2020-02-25T15:26:00Z" w:initials="PN">
+  <w:comment w:id="111" w:author="Pederson, Neil" w:date="2020-02-25T15:26:00Z" w:initials="PN">
     <w:p>
       <w:pPr>
         <w:pStyle w:val="CommentText"/>
@@ -5642,11 +6108,14 @@
         <w:annotationRef/>
       </w:r>
       <w:r>
+        <w:rPr>
+          <w:highlight w:val="yellow"/>
+        </w:rPr>
         <w:t>Wouldn’t many taller trees generally have greater root systems, giving them greater access to soil moisture? It seems that they would have an advantage, too.</w:t>
       </w:r>
     </w:p>
   </w:comment>
-  <w:comment w:id="108" w:author="Pederson, Neil" w:date="2020-02-25T15:28:00Z" w:initials="PN">
+  <w:comment w:id="115" w:author="Pederson, Neil" w:date="2020-02-25T15:28:00Z" w:initials="PN">
     <w:p>
       <w:pPr>
         <w:pStyle w:val="CommentText"/>
@@ -5657,9 +6126,11 @@
         </w:rPr>
         <w:annotationRef/>
       </w:r>
+      <w:bookmarkStart w:id="116" w:name="_GoBack"/>
       <w:r>
         <w:t xml:space="preserve">Interestingly, LITU is way more sensitive to variations in water availability than FRAM, in the few FRAM populations I have sampled. Maybe succession is important and there might be an overarching theme with early successional species, but I do not expect it. </w:t>
       </w:r>
+      <w:bookmarkEnd w:id="116"/>
     </w:p>
     <w:p>
       <w:pPr>
@@ -5966,6 +6437,9 @@
 
 <file path=word/people.xml><?xml version="1.0" encoding="utf-8"?>
 <w15:people xmlns:wpc="http://schemas.microsoft.com/office/word/2010/wordprocessingCanvas" xmlns:cx="http://schemas.microsoft.com/office/drawing/2014/chartex" xmlns:cx1="http://schemas.microsoft.com/office/drawing/2015/9/8/chartex" xmlns:cx2="http://schemas.microsoft.com/office/drawing/2015/10/21/chartex" xmlns:cx3="http://schemas.microsoft.com/office/drawing/2016/5/9/chartex" xmlns:cx4="http://schemas.microsoft.com/office/drawing/2016/5/10/chartex" xmlns:cx5="http://schemas.microsoft.com/office/drawing/2016/5/11/chartex" xmlns:cx6="http://schemas.microsoft.com/office/drawing/2016/5/12/chartex" xmlns:cx7="http://schemas.microsoft.com/office/drawing/2016/5/13/chartex" xmlns:cx8="http://schemas.microsoft.com/office/drawing/2016/5/14/chartex" xmlns:mc="http://schemas.openxmlformats.org/markup-compatibility/2006" xmlns:aink="http://schemas.microsoft.com/office/drawing/2016/ink" xmlns:am3d="http://schemas.microsoft.com/office/drawing/2017/model3d" xmlns:o="urn:schemas-microsoft-com:office:office" xmlns:r="http://schemas.openxmlformats.org/officeDocument/2006/relationships" xmlns:m="http://schemas.openxmlformats.org/officeDocument/2006/math" xmlns:v="urn:schemas-microsoft-com:vml" xmlns:wp14="http://schemas.microsoft.com/office/word/2010/wordprocessingDrawing" xmlns:wp="http://schemas.openxmlformats.org/drawingml/2006/wordprocessingDrawing" xmlns:w10="urn:schemas-microsoft-com:office:word" xmlns:w="http://schemas.openxmlformats.org/wordprocessingml/2006/main" xmlns:w14="http://schemas.microsoft.com/office/word/2010/wordml" xmlns:w15="http://schemas.microsoft.com/office/word/2012/wordml" xmlns:w16cid="http://schemas.microsoft.com/office/word/2016/wordml/cid" xmlns:w16se="http://schemas.microsoft.com/office/word/2015/wordml/symex" xmlns:wpg="http://schemas.microsoft.com/office/word/2010/wordprocessingGroup" xmlns:wpi="http://schemas.microsoft.com/office/word/2010/wordprocessingInk" xmlns:wne="http://schemas.microsoft.com/office/word/2006/wordml" xmlns:wps="http://schemas.microsoft.com/office/word/2010/wordprocessingShape" mc:Ignorable="w14 w15 w16se w16cid wp14">
+  <w15:person w15:author="Teixeira, Kristina A.">
+    <w15:presenceInfo w15:providerId="AD" w15:userId="S::teixeirak@si.edu::c41ea8dc-24b5-4131-938a-b2bb13d1b202"/>
+  </w15:person>
   <w15:person w15:author="Stovall, Atticus (GSFC-618.0)[UNIVERSITIES SPACE RESEARCH ASSOCIATION]">
     <w15:presenceInfo w15:providerId="AD" w15:userId="S::aestoval@ndc.nasa.gov::59a37b7a-34c5-4bd3-b5df-bf001c62be37"/>
   </w15:person>

</xml_diff>